<commit_message>
Changed version of compilation to 6.0.2
</commit_message>
<xml_diff>
--- a/Documentation/UserManual_de.docx
+++ b/Documentation/UserManual_de.docx
@@ -2030,8 +2030,6 @@
       <w:r>
         <w:t xml:space="preserve">unktionen bereit, welche der OXID eShop für die Umsetzung der Datenschutz-Grundverordnung (DSGVO) benötigt. </w:t>
       </w:r>
-      <w:bookmarkStart w:id="23" w:name="_GoBack"/>
-      <w:bookmarkEnd w:id="23"/>
     </w:p>
     <w:p/>
     <w:p>
@@ -2294,7 +2292,13 @@
         </w:numPr>
       </w:pPr>
       <w:r>
-        <w:t>Opt-in bei der Bewertung von Artikel ist möglich</w:t>
+        <w:t>Opt-in bei der Bewertung von Artikel</w:t>
+      </w:r>
+      <w:r>
+        <w:t>n</w:t>
+      </w:r>
+      <w:r>
+        <w:t xml:space="preserve"> ist möglich</w:t>
       </w:r>
     </w:p>
     <w:p>
@@ -2340,7 +2344,7 @@
           <w:lang w:val="de-DE"/>
         </w:rPr>
       </w:pPr>
-      <w:bookmarkStart w:id="24" w:name="_Toc510515701"/>
+      <w:bookmarkStart w:id="23" w:name="_Toc510515701"/>
       <w:r>
         <w:rPr>
           <w:lang w:val="de-DE"/>
@@ -2354,57 +2358,57 @@
         </w:rPr>
         <w:t>en</w:t>
       </w:r>
+      <w:bookmarkEnd w:id="23"/>
+    </w:p>
+    <w:p>
+      <w:r>
+        <w:t xml:space="preserve">Für das Modul GDPR </w:t>
+      </w:r>
+      <w:r>
+        <w:t>Opt-in</w:t>
+      </w:r>
+      <w:r>
+        <w:t xml:space="preserve"> sind keine speziellen Systemvoraussetzungen notwendig. Es gelten die des OXID eShop:</w:t>
+      </w:r>
+      <w:r>
+        <w:t xml:space="preserve"> </w:t>
+      </w:r>
+      <w:hyperlink r:id="rId18" w:history="1">
+        <w:r>
+          <w:rPr>
+            <w:rStyle w:val="Hyperlink"/>
+          </w:rPr>
+          <w:t>https://docs.oxid-esales.com/eshop/de/6.0/installation/neu-installation/server-und-systemvoraussetzungen.html</w:t>
+        </w:r>
+      </w:hyperlink>
+      <w:r>
+        <w:t xml:space="preserve">. </w:t>
+      </w:r>
+    </w:p>
+    <w:p>
+      <w:pPr>
+        <w:pStyle w:val="berschrift1"/>
+        <w:rPr>
+          <w:lang w:val="de-DE"/>
+        </w:rPr>
+      </w:pPr>
+      <w:bookmarkStart w:id="24" w:name="_Toc510515702"/>
+      <w:r>
+        <w:rPr>
+          <w:lang w:val="de-DE"/>
+        </w:rPr>
+        <w:t>Installation</w:t>
+      </w:r>
       <w:bookmarkEnd w:id="24"/>
     </w:p>
     <w:p>
       <w:r>
-        <w:t xml:space="preserve">Für das Modul GDPR </w:t>
+        <w:t xml:space="preserve">Dieser Abschnitt beschreibt die Installation des Moduls GDPR </w:t>
       </w:r>
       <w:r>
         <w:t>Opt-in</w:t>
       </w:r>
       <w:r>
-        <w:t xml:space="preserve"> sind keine speziellen Systemvoraussetzungen notwendig. Es gelten die des OXID eShop:</w:t>
-      </w:r>
-      <w:r>
-        <w:t xml:space="preserve"> </w:t>
-      </w:r>
-      <w:hyperlink r:id="rId18" w:history="1">
-        <w:r>
-          <w:rPr>
-            <w:rStyle w:val="Hyperlink"/>
-          </w:rPr>
-          <w:t>https://docs.oxid-esales.com/eshop/de/6.0/installation/neu-installation/server-und-systemvoraussetzungen.html</w:t>
-        </w:r>
-      </w:hyperlink>
-      <w:r>
-        <w:t xml:space="preserve">. </w:t>
-      </w:r>
-    </w:p>
-    <w:p>
-      <w:pPr>
-        <w:pStyle w:val="berschrift1"/>
-        <w:rPr>
-          <w:lang w:val="de-DE"/>
-        </w:rPr>
-      </w:pPr>
-      <w:bookmarkStart w:id="25" w:name="_Toc510515702"/>
-      <w:r>
-        <w:rPr>
-          <w:lang w:val="de-DE"/>
-        </w:rPr>
-        <w:t>Installation</w:t>
-      </w:r>
-      <w:bookmarkEnd w:id="25"/>
-    </w:p>
-    <w:p>
-      <w:r>
-        <w:t xml:space="preserve">Dieser Abschnitt beschreibt die Installation des Moduls GDPR </w:t>
-      </w:r>
-      <w:r>
-        <w:t>Opt-in</w:t>
-      </w:r>
-      <w:r>
         <w:t xml:space="preserve"> für den OXID eShop </w:t>
       </w:r>
       <w:r>
@@ -2425,7 +2429,16 @@
         <w:t>.</w:t>
       </w:r>
       <w:r>
-        <w:t>2.0 und höher</w:t>
+        <w:t>0</w:t>
+      </w:r>
+      <w:r>
+        <w:t>.</w:t>
+      </w:r>
+      <w:r>
+        <w:t>2</w:t>
+      </w:r>
+      <w:r>
+        <w:t xml:space="preserve"> und höher</w:t>
       </w:r>
       <w:r>
         <w:t>. Befolgen Sie die Anleitung Schritt für Schritt.</w:t>
@@ -2439,37 +2452,38 @@
           <w:lang w:val="de-DE"/>
         </w:rPr>
       </w:pPr>
-      <w:bookmarkStart w:id="26" w:name="_Toc510515703"/>
+      <w:bookmarkStart w:id="25" w:name="_Toc510515703"/>
       <w:r>
         <w:rPr>
           <w:lang w:val="de-DE"/>
         </w:rPr>
         <w:t xml:space="preserve">Modul </w:t>
       </w:r>
+      <w:bookmarkEnd w:id="25"/>
+      <w:r>
+        <w:rPr>
+          <w:lang w:val="de-DE"/>
+        </w:rPr>
+        <w:t>installieren</w:t>
+      </w:r>
+    </w:p>
+    <w:p>
+      <w:bookmarkStart w:id="26" w:name="_Toc337651802"/>
+      <w:bookmarkStart w:id="27" w:name="_Toc349642080"/>
+      <w:bookmarkStart w:id="28" w:name="_Toc349643159"/>
+      <w:bookmarkStart w:id="29" w:name="_Toc354657457"/>
+      <w:bookmarkStart w:id="30" w:name="_Toc355611719"/>
+      <w:bookmarkStart w:id="31" w:name="_Toc363138684"/>
+      <w:bookmarkStart w:id="32" w:name="_Toc363138704"/>
+      <w:bookmarkStart w:id="33" w:name="_Toc367197250"/>
+      <w:bookmarkStart w:id="34" w:name="_Toc367275686"/>
+      <w:bookmarkStart w:id="35" w:name="_Toc368046718"/>
+      <w:bookmarkStart w:id="36" w:name="_Toc368047572"/>
+      <w:bookmarkStart w:id="37" w:name="_Toc368048483"/>
+      <w:bookmarkStart w:id="38" w:name="_Toc368386939"/>
+      <w:bookmarkStart w:id="39" w:name="_Toc510515704"/>
+      <w:bookmarkStart w:id="40" w:name="_Ref196626940"/>
       <w:bookmarkEnd w:id="26"/>
-      <w:r>
-        <w:rPr>
-          <w:lang w:val="de-DE"/>
-        </w:rPr>
-        <w:t>installieren</w:t>
-      </w:r>
-    </w:p>
-    <w:p>
-      <w:bookmarkStart w:id="27" w:name="_Toc337651802"/>
-      <w:bookmarkStart w:id="28" w:name="_Toc349642080"/>
-      <w:bookmarkStart w:id="29" w:name="_Toc349643159"/>
-      <w:bookmarkStart w:id="30" w:name="_Toc354657457"/>
-      <w:bookmarkStart w:id="31" w:name="_Toc355611719"/>
-      <w:bookmarkStart w:id="32" w:name="_Toc363138684"/>
-      <w:bookmarkStart w:id="33" w:name="_Toc363138704"/>
-      <w:bookmarkStart w:id="34" w:name="_Toc367197250"/>
-      <w:bookmarkStart w:id="35" w:name="_Toc367275686"/>
-      <w:bookmarkStart w:id="36" w:name="_Toc368046718"/>
-      <w:bookmarkStart w:id="37" w:name="_Toc368047572"/>
-      <w:bookmarkStart w:id="38" w:name="_Toc368048483"/>
-      <w:bookmarkStart w:id="39" w:name="_Toc368386939"/>
-      <w:bookmarkStart w:id="40" w:name="_Toc510515704"/>
-      <w:bookmarkStart w:id="41" w:name="_Ref196626940"/>
       <w:bookmarkEnd w:id="27"/>
       <w:bookmarkEnd w:id="28"/>
       <w:bookmarkEnd w:id="29"/>
@@ -2482,7 +2496,6 @@
       <w:bookmarkEnd w:id="36"/>
       <w:bookmarkEnd w:id="37"/>
       <w:bookmarkEnd w:id="38"/>
-      <w:bookmarkEnd w:id="39"/>
       <w:r>
         <w:t xml:space="preserve">Das Modul </w:t>
       </w:r>
@@ -2705,7 +2718,7 @@
         </w:rPr>
         <w:t>en</w:t>
       </w:r>
-      <w:bookmarkEnd w:id="40"/>
+      <w:bookmarkEnd w:id="39"/>
     </w:p>
     <w:p>
       <w:r>
@@ -2721,7 +2734,10 @@
         <w:t xml:space="preserve"> muss im Shop aktiviert werden. </w:t>
       </w:r>
       <w:r>
-        <w:t xml:space="preserve">In der Registerkarte </w:t>
+        <w:t>Auf</w:t>
+      </w:r>
+      <w:r>
+        <w:t xml:space="preserve"> der Registerkarte </w:t>
       </w:r>
       <w:r>
         <w:rPr>
@@ -2756,14 +2772,14 @@
           <w:lang w:val="de-DE"/>
         </w:rPr>
       </w:pPr>
-      <w:bookmarkStart w:id="42" w:name="_Toc510515705"/>
+      <w:bookmarkStart w:id="41" w:name="_Toc510515705"/>
       <w:r>
         <w:rPr>
           <w:lang w:val="de-DE"/>
         </w:rPr>
         <w:t>Temporäre Dateien löschen</w:t>
       </w:r>
-      <w:bookmarkEnd w:id="42"/>
+      <w:bookmarkEnd w:id="41"/>
     </w:p>
     <w:p>
       <w:r>
@@ -2806,15 +2822,15 @@
           <w:lang w:val="de-DE"/>
         </w:rPr>
       </w:pPr>
-      <w:bookmarkStart w:id="43" w:name="_Toc510515706"/>
-      <w:bookmarkEnd w:id="41"/>
+      <w:bookmarkStart w:id="42" w:name="_Toc510515706"/>
+      <w:bookmarkEnd w:id="40"/>
       <w:r>
         <w:rPr>
           <w:lang w:val="de-DE"/>
         </w:rPr>
         <w:t>Konfiguration</w:t>
       </w:r>
-      <w:bookmarkEnd w:id="43"/>
+      <w:bookmarkEnd w:id="42"/>
     </w:p>
     <w:p>
       <w:pPr>
@@ -2822,7 +2838,7 @@
           <w:b/>
         </w:rPr>
       </w:pPr>
-      <w:bookmarkStart w:id="44" w:name="_Ref231203733"/>
+      <w:bookmarkStart w:id="43" w:name="_Ref231203733"/>
       <w:r>
         <w:t>Die</w:t>
       </w:r>
@@ -3248,7 +3264,7 @@
       </w:r>
     </w:p>
     <w:p/>
-    <w:bookmarkEnd w:id="44"/>
+    <w:bookmarkEnd w:id="43"/>
     <w:p>
       <w:pPr>
         <w:spacing w:line="240" w:lineRule="auto"/>
@@ -3264,7 +3280,7 @@
           <w:lang w:val="de-DE"/>
         </w:rPr>
       </w:pPr>
-      <w:bookmarkStart w:id="45" w:name="_Toc510515707"/>
+      <w:bookmarkStart w:id="44" w:name="_Toc510515707"/>
       <w:r>
         <w:rPr>
           <w:lang w:val="de-DE"/>
@@ -3272,7 +3288,7 @@
         <w:lastRenderedPageBreak/>
         <w:t>Funktionsbeschreibung</w:t>
       </w:r>
-      <w:bookmarkEnd w:id="45"/>
+      <w:bookmarkEnd w:id="44"/>
     </w:p>
     <w:p>
       <w:r>
@@ -3368,14 +3384,14 @@
           <w:lang w:val="de-DE"/>
         </w:rPr>
       </w:pPr>
-      <w:bookmarkStart w:id="46" w:name="_Toc510515708"/>
+      <w:bookmarkStart w:id="45" w:name="_Toc510515708"/>
       <w:r>
         <w:rPr>
           <w:lang w:val="de-DE"/>
         </w:rPr>
         <w:t>Lieferadresse</w:t>
       </w:r>
-      <w:bookmarkEnd w:id="46"/>
+      <w:bookmarkEnd w:id="45"/>
     </w:p>
     <w:p>
       <w:r>
@@ -3684,7 +3700,7 @@
           <w:lang w:val="de-DE"/>
         </w:rPr>
       </w:pPr>
-      <w:bookmarkStart w:id="47" w:name="_Toc510515709"/>
+      <w:bookmarkStart w:id="46" w:name="_Toc510515709"/>
       <w:r>
         <w:rPr>
           <w:lang w:val="de-DE"/>
@@ -3692,7 +3708,7 @@
         <w:lastRenderedPageBreak/>
         <w:t>Registrierung</w:t>
       </w:r>
-      <w:bookmarkEnd w:id="47"/>
+      <w:bookmarkEnd w:id="46"/>
     </w:p>
     <w:p>
       <w:r>
@@ -3961,14 +3977,14 @@
           <w:lang w:val="de-DE"/>
         </w:rPr>
       </w:pPr>
-      <w:bookmarkStart w:id="48" w:name="_Toc510515710"/>
+      <w:bookmarkStart w:id="47" w:name="_Toc510515710"/>
       <w:r>
         <w:rPr>
           <w:lang w:val="de-DE"/>
         </w:rPr>
         <w:t>Bewertung</w:t>
       </w:r>
-      <w:bookmarkEnd w:id="48"/>
+      <w:bookmarkEnd w:id="47"/>
     </w:p>
     <w:p>
       <w:r>
@@ -3999,7 +4015,13 @@
         <w:t>en</w:t>
       </w:r>
       <w:r>
-        <w:t>. Ohne die ausdrückliche Zustimmung durch Anhaken des Kontrollkästchen können die Bewertung und das Sterne-Rating nicht gespeichert werden.</w:t>
+        <w:t>. Ohne die ausdrückliche Zustimmung durch Anhaken des Kontrollkästchen</w:t>
+      </w:r>
+      <w:r>
+        <w:t>s</w:t>
+      </w:r>
+      <w:r>
+        <w:t xml:space="preserve"> können die Bewertung und das Sterne-Rating nicht gespeichert werden.</w:t>
       </w:r>
     </w:p>
     <w:p/>
@@ -4234,14 +4256,14 @@
           <w:lang w:val="de-DE"/>
         </w:rPr>
       </w:pPr>
-      <w:bookmarkStart w:id="49" w:name="_Toc510515711"/>
+      <w:bookmarkStart w:id="48" w:name="_Toc510515711"/>
       <w:r>
         <w:rPr>
           <w:lang w:val="de-DE"/>
         </w:rPr>
         <w:t>Kontaktformular</w:t>
       </w:r>
-      <w:bookmarkEnd w:id="49"/>
+      <w:bookmarkEnd w:id="48"/>
     </w:p>
     <w:p>
       <w:r>
@@ -4306,7 +4328,12 @@
         </w:drawing>
       </w:r>
       <w:r>
-        <w:t>Für das Kontaktformular kann festgelegt werden, dass die Daten der Anfrage für deren Beantwortung und für statistische Zwecke verwendet werden. Der Kunde muss den Bedingungen der Verarbeitung seiner Daten explizit zustimmen. Alternativ dazu können auch alle übermittelten Daten direkt nach der Verarbeitung gelöscht werden. Wurde diese Moduleinstellung gewählt, wi</w:t>
+        <w:t>Für das Kontaktformular kann festgelegt werden, dass die Daten der Anfrage für deren Beantwortung und für statistische Zwecke verwendet werden. Der Kunde muss den Bedingungen der Verarbeitung seiner Daten explizit zustimmen. Alternativ dazu können auch alle übermittelten Daten direkt nach der Verarbeitung gelöscht werden. W</w:t>
+      </w:r>
+      <w:bookmarkStart w:id="49" w:name="_GoBack"/>
+      <w:bookmarkEnd w:id="49"/>
+      <w:r>
+        <w:t>urde diese Moduleinstellung gewählt, wi</w:t>
       </w:r>
       <w:r>
         <w:t>rd dem Kunden ein diesbezüglicher</w:t>
@@ -4920,7 +4947,7 @@
                             <w:rPr>
                               <w:noProof/>
                             </w:rPr>
-                            <w:t>5</w:t>
+                            <w:t>2</w:t>
                           </w:r>
                           <w:r>
                             <w:rPr>
@@ -4931,14 +4958,27 @@
                           <w:r>
                             <w:t>/</w:t>
                           </w:r>
-                          <w:fldSimple w:instr=" NUMPAGES  ">
-                            <w:r>
-                              <w:rPr>
-                                <w:noProof/>
-                              </w:rPr>
-                              <w:t>11</w:t>
-                            </w:r>
-                          </w:fldSimple>
+                          <w:r>
+                            <w:fldChar w:fldCharType="begin"/>
+                          </w:r>
+                          <w:r>
+                            <w:instrText xml:space="preserve"> NUMPAGES  </w:instrText>
+                          </w:r>
+                          <w:r>
+                            <w:fldChar w:fldCharType="separate"/>
+                          </w:r>
+                          <w:r>
+                            <w:rPr>
+                              <w:noProof/>
+                            </w:rPr>
+                            <w:t>11</w:t>
+                          </w:r>
+                          <w:r>
+                            <w:rPr>
+                              <w:noProof/>
+                            </w:rPr>
+                            <w:fldChar w:fldCharType="end"/>
+                          </w:r>
                         </w:p>
                         <w:p>
                           <w:pPr>
@@ -4988,7 +5028,7 @@
                       <w:rPr>
                         <w:noProof/>
                       </w:rPr>
-                      <w:t>5</w:t>
+                      <w:t>2</w:t>
                     </w:r>
                     <w:r>
                       <w:rPr>
@@ -4999,14 +5039,27 @@
                     <w:r>
                       <w:t>/</w:t>
                     </w:r>
-                    <w:fldSimple w:instr=" NUMPAGES  ">
-                      <w:r>
-                        <w:rPr>
-                          <w:noProof/>
-                        </w:rPr>
-                        <w:t>11</w:t>
-                      </w:r>
-                    </w:fldSimple>
+                    <w:r>
+                      <w:fldChar w:fldCharType="begin"/>
+                    </w:r>
+                    <w:r>
+                      <w:instrText xml:space="preserve"> NUMPAGES  </w:instrText>
+                    </w:r>
+                    <w:r>
+                      <w:fldChar w:fldCharType="separate"/>
+                    </w:r>
+                    <w:r>
+                      <w:rPr>
+                        <w:noProof/>
+                      </w:rPr>
+                      <w:t>11</w:t>
+                    </w:r>
+                    <w:r>
+                      <w:rPr>
+                        <w:noProof/>
+                      </w:rPr>
+                      <w:fldChar w:fldCharType="end"/>
+                    </w:r>
                   </w:p>
                   <w:p>
                     <w:pPr>
@@ -8314,7 +8367,7 @@
 </file>
 
 <file path=customXml/itemProps1.xml><?xml version="1.0" encoding="utf-8"?>
-<ds:datastoreItem xmlns:ds="http://schemas.openxmlformats.org/officeDocument/2006/customXml" ds:itemID="{BB1AF8DC-45BA-4D67-A3C5-EFB6E839FF22}">
+<ds:datastoreItem xmlns:ds="http://schemas.openxmlformats.org/officeDocument/2006/customXml" ds:itemID="{9F1F3DFE-642B-4CB0-B11F-D279066CB5A2}">
   <ds:schemaRefs>
     <ds:schemaRef ds:uri="http://schemas.openxmlformats.org/officeDocument/2006/bibliography"/>
   </ds:schemaRefs>

</xml_diff>

<commit_message>
Changed screenshot of module setttings once again
</commit_message>
<xml_diff>
--- a/Documentation/UserManual_de.docx
+++ b/Documentation/UserManual_de.docx
@@ -81,11 +81,19 @@
         <w:br/>
         <w:t xml:space="preserve">GDPR </w:t>
       </w:r>
+      <w:proofErr w:type="spellStart"/>
       <w:r>
         <w:rPr>
           <w:lang w:val="de-DE"/>
         </w:rPr>
-        <w:t>Opt-in</w:t>
+        <w:t>Opt</w:t>
+      </w:r>
+      <w:proofErr w:type="spellEnd"/>
+      <w:r>
+        <w:rPr>
+          <w:lang w:val="de-DE"/>
+        </w:rPr>
+        <w:t>-in</w:t>
       </w:r>
     </w:p>
     <w:p>
@@ -255,7 +263,15 @@
     <w:p/>
     <w:p>
       <w:r>
-        <w:t>Die Software für den OXID eShop Community Edition wird unter der GNU General Public License v3 veröf</w:t>
+        <w:t xml:space="preserve">Die Software für den OXID eShop Community Edition wird unter der GNU General Public </w:t>
+      </w:r>
+      <w:proofErr w:type="spellStart"/>
+      <w:r>
+        <w:t>License</w:t>
+      </w:r>
+      <w:proofErr w:type="spellEnd"/>
+      <w:r>
+        <w:t xml:space="preserve"> v3 veröf</w:t>
       </w:r>
       <w:r>
         <w:softHyphen/>
@@ -267,7 +283,15 @@
         <w:t>diese</w:t>
       </w:r>
       <w:r>
-        <w:t xml:space="preserve"> entsprechend den von der Free Software Foundation herausgegebenen Lizenz</w:t>
+        <w:t xml:space="preserve"> entsprechend den von der Free Software </w:t>
+      </w:r>
+      <w:proofErr w:type="spellStart"/>
+      <w:r>
+        <w:t>Foundation</w:t>
+      </w:r>
+      <w:proofErr w:type="spellEnd"/>
+      <w:r>
+        <w:t xml:space="preserve"> herausgegebenen Lizenz</w:t>
       </w:r>
       <w:r>
         <w:softHyphen/>
@@ -285,7 +309,15 @@
     <w:p/>
     <w:p>
       <w:r>
-        <w:t>Die Software für den OXID eShop Professional und Enterprise Edition wird unter kommerzieller Lizenz veröffentlicht. Die alleinigen Rechte an der Software liegen ausschließlich bei der OXID eSales AG. Eine Dekompilierung des Quellcodes, unerlaubte Vervielfältigung sowie die Weitergabe an</w:t>
+        <w:t xml:space="preserve">Die Software für den OXID eShop Professional und Enterprise Edition wird unter kommerzieller Lizenz veröffentlicht. Die alleinigen Rechte an der Software liegen ausschließlich bei der OXID eSales AG. Eine </w:t>
+      </w:r>
+      <w:proofErr w:type="spellStart"/>
+      <w:r>
+        <w:t>Dekompilierung</w:t>
+      </w:r>
+      <w:proofErr w:type="spellEnd"/>
+      <w:r>
+        <w:t xml:space="preserve"> des Quellcodes, unerlaubte Vervielfältigung sowie die Weitergabe an</w:t>
       </w:r>
     </w:p>
     <w:p>
@@ -321,10 +353,10 @@
       <w:bookmarkStart w:id="9" w:name="_Toc223771708"/>
       <w:bookmarkStart w:id="10" w:name="_Toc223935712"/>
       <w:bookmarkStart w:id="11" w:name="_Toc230412497"/>
-      <w:bookmarkStart w:id="12" w:name="_Toc158887473"/>
-      <w:bookmarkStart w:id="13" w:name="_Toc165112074"/>
-      <w:bookmarkStart w:id="14" w:name="_Toc185061114"/>
-      <w:bookmarkStart w:id="15" w:name="_Toc510787149"/>
+      <w:bookmarkStart w:id="12" w:name="_Toc510787149"/>
+      <w:bookmarkStart w:id="13" w:name="_Toc158887473"/>
+      <w:bookmarkStart w:id="14" w:name="_Toc165112074"/>
+      <w:bookmarkStart w:id="15" w:name="_Toc185061114"/>
       <w:r>
         <w:rPr>
           <w:lang w:val="de-DE"/>
@@ -339,7 +371,7 @@
       <w:bookmarkEnd w:id="9"/>
       <w:bookmarkEnd w:id="10"/>
       <w:bookmarkEnd w:id="11"/>
-      <w:bookmarkEnd w:id="15"/>
+      <w:bookmarkEnd w:id="12"/>
     </w:p>
     <w:p>
       <w:r>
@@ -416,9 +448,9 @@
         </w:rPr>
         <w:t>Impressum</w:t>
       </w:r>
-      <w:bookmarkEnd w:id="12"/>
       <w:bookmarkEnd w:id="13"/>
       <w:bookmarkEnd w:id="14"/>
+      <w:bookmarkEnd w:id="15"/>
       <w:bookmarkEnd w:id="16"/>
     </w:p>
     <w:p>
@@ -427,8 +459,13 @@
       </w:r>
     </w:p>
     <w:p>
-      <w:r>
-        <w:t>Bertoldstraße 48</w:t>
+      <w:proofErr w:type="spellStart"/>
+      <w:r>
+        <w:t>Bertoldstraße</w:t>
+      </w:r>
+      <w:proofErr w:type="spellEnd"/>
+      <w:r>
+        <w:t xml:space="preserve"> 48</w:t>
       </w:r>
     </w:p>
     <w:p>
@@ -464,7 +501,15 @@
         <w:t xml:space="preserve">Aufsichtsrat: </w:t>
       </w:r>
       <w:r>
-        <w:t xml:space="preserve">Michael Schlenk </w:t>
+        <w:t xml:space="preserve">Michael </w:t>
+      </w:r>
+      <w:proofErr w:type="spellStart"/>
+      <w:r>
+        <w:t>Schlenk</w:t>
+      </w:r>
+      <w:proofErr w:type="spellEnd"/>
+      <w:r>
+        <w:t xml:space="preserve"> </w:t>
       </w:r>
       <w:r>
         <w:t>(Vorsitzender)</w:t>
@@ -477,7 +522,15 @@
     </w:p>
     <w:p>
       <w:r>
-        <w:t>Amtsgericht Freiburg i. Brg.</w:t>
+        <w:t xml:space="preserve">Amtsgericht Freiburg i. </w:t>
+      </w:r>
+      <w:proofErr w:type="spellStart"/>
+      <w:r>
+        <w:t>Brg</w:t>
+      </w:r>
+      <w:proofErr w:type="spellEnd"/>
+      <w:r>
+        <w:t>.</w:t>
       </w:r>
     </w:p>
     <w:p>
@@ -522,8 +575,6 @@
       <w:bookmarkEnd w:id="20"/>
       <w:bookmarkEnd w:id="21"/>
     </w:p>
-    <w:bookmarkStart w:id="22" w:name="_GoBack"/>
-    <w:bookmarkEnd w:id="22"/>
     <w:p>
       <w:pPr>
         <w:pStyle w:val="Verzeichnis1"/>
@@ -1958,7 +2009,7 @@
           <w:lang w:val="de-DE"/>
         </w:rPr>
       </w:pPr>
-      <w:bookmarkStart w:id="23" w:name="_Toc510787152"/>
+      <w:bookmarkStart w:id="22" w:name="_Toc510787152"/>
       <w:r>
         <w:rPr>
           <w:lang w:val="de-DE"/>
@@ -1966,20 +2017,30 @@
         <w:lastRenderedPageBreak/>
         <w:t>Einführung</w:t>
       </w:r>
-      <w:bookmarkEnd w:id="23"/>
+      <w:bookmarkEnd w:id="22"/>
     </w:p>
     <w:p>
       <w:r>
         <w:t xml:space="preserve">Das Modul GDPR </w:t>
       </w:r>
-      <w:r>
-        <w:t>Opt-in</w:t>
+      <w:proofErr w:type="spellStart"/>
+      <w:r>
+        <w:t>Opt</w:t>
+      </w:r>
+      <w:proofErr w:type="spellEnd"/>
+      <w:r>
+        <w:t>-in</w:t>
       </w:r>
       <w:r>
         <w:t xml:space="preserve"> stellt </w:t>
       </w:r>
-      <w:r>
-        <w:t>Opt-in-</w:t>
+      <w:proofErr w:type="spellStart"/>
+      <w:r>
+        <w:t>Opt</w:t>
+      </w:r>
+      <w:proofErr w:type="spellEnd"/>
+      <w:r>
+        <w:t>-in-</w:t>
       </w:r>
       <w:r>
         <w:t>F</w:t>
@@ -2012,7 +2073,15 @@
     <w:p/>
     <w:p>
       <w:r>
-        <w:t>Die Funktionen des Moduls sind die Basis dafür, Anforderungen der Datenschutz-Grundverordnung im OXID eShop umzusetzen. Sie sind nach gründlicher Rechtsberatung und abhängig vom jeweiligen Geschäftsmodell im Shop einzusetzen. Sie resultieren aus der EU-Verordnung Nr. 2016/679, der General Data Protection Regulation (GDPR) und ihrer deutschen Umsetzung, der Datenschutz-Grundverordnung (DSGVO). Die Verordnung regelt die Verarbeitung personenbezogener Daten durch Unternehmen und öffentliche Stellen und gilt europaweit ab dem 25. Mai 2018.</w:t>
+        <w:t xml:space="preserve">Die Funktionen des Moduls sind die Basis dafür, Anforderungen der Datenschutz-Grundverordnung im OXID eShop umzusetzen. Sie sind nach gründlicher Rechtsberatung und abhängig vom jeweiligen Geschäftsmodell im Shop einzusetzen. Sie resultieren aus der EU-Verordnung Nr. 2016/679, der General Data </w:t>
+      </w:r>
+      <w:proofErr w:type="spellStart"/>
+      <w:r>
+        <w:t>Protection</w:t>
+      </w:r>
+      <w:proofErr w:type="spellEnd"/>
+      <w:r>
+        <w:t xml:space="preserve"> Regulation (GDPR) und ihrer deutschen Umsetzung, der Datenschutz-Grundverordnung (DSGVO). Die Verordnung regelt die Verarbeitung personenbezogener Daten durch Unternehmen und öffentliche Stellen und gilt europaweit ab dem 25. Mai 2018.</w:t>
       </w:r>
     </w:p>
     <w:p/>
@@ -2029,7 +2098,15 @@
         </w:r>
       </w:hyperlink>
       <w:r>
-        <w:t xml:space="preserve">. Auch die Webseiten von Trusted Shop und dem Händlerbund informieren speziell Shopbetreiber ausführlich über die Datenschutz-Grundverordnung: </w:t>
+        <w:t xml:space="preserve">. Auch die Webseiten von </w:t>
+      </w:r>
+      <w:proofErr w:type="spellStart"/>
+      <w:r>
+        <w:t>Trusted</w:t>
+      </w:r>
+      <w:proofErr w:type="spellEnd"/>
+      <w:r>
+        <w:t xml:space="preserve"> Shop und dem Händlerbund informieren speziell Shopbetreiber ausführlich über die Datenschutz-Grundverordnung: </w:t>
       </w:r>
       <w:hyperlink r:id="rId14" w:history="1">
         <w:r>
@@ -2066,7 +2143,15 @@
         <w:t xml:space="preserve">: </w:t>
       </w:r>
       <w:r>
-        <w:t>GDPR Opt-in</w:t>
+        <w:t xml:space="preserve">GDPR </w:t>
+      </w:r>
+      <w:proofErr w:type="spellStart"/>
+      <w:r>
+        <w:t>Opt</w:t>
+      </w:r>
+      <w:proofErr w:type="spellEnd"/>
+      <w:r>
+        <w:t>-in</w:t>
       </w:r>
     </w:p>
     <w:p>
@@ -2184,8 +2269,13 @@
           <w:numId w:val="6"/>
         </w:numPr>
       </w:pPr>
-      <w:r>
-        <w:t>Opt-in beim Anlegen von</w:t>
+      <w:proofErr w:type="spellStart"/>
+      <w:r>
+        <w:t>Opt</w:t>
+      </w:r>
+      <w:proofErr w:type="spellEnd"/>
+      <w:r>
+        <w:t>-in beim Anlegen von</w:t>
       </w:r>
       <w:r>
         <w:t xml:space="preserve"> Lieferadresse </w:t>
@@ -2220,8 +2310,13 @@
           <w:numId w:val="6"/>
         </w:numPr>
       </w:pPr>
-      <w:r>
-        <w:t>Opt-in beim Registrieren im Shop kann eingeblendet werden</w:t>
+      <w:proofErr w:type="spellStart"/>
+      <w:r>
+        <w:t>Opt</w:t>
+      </w:r>
+      <w:proofErr w:type="spellEnd"/>
+      <w:r>
+        <w:t>-in beim Registrieren im Shop kann eingeblendet werden</w:t>
       </w:r>
     </w:p>
     <w:p>
@@ -2232,8 +2327,13 @@
           <w:numId w:val="6"/>
         </w:numPr>
       </w:pPr>
-      <w:r>
-        <w:t>Opt-in bei der Bewertung von Artikel</w:t>
+      <w:proofErr w:type="spellStart"/>
+      <w:r>
+        <w:t>Opt</w:t>
+      </w:r>
+      <w:proofErr w:type="spellEnd"/>
+      <w:r>
+        <w:t>-in bei der Bewertung von Artikel</w:t>
       </w:r>
       <w:r>
         <w:t>n</w:t>
@@ -2254,7 +2354,15 @@
         <w:t>K</w:t>
       </w:r>
       <w:r>
-        <w:t xml:space="preserve">ontaktformular kann Opt-in </w:t>
+        <w:t xml:space="preserve">ontaktformular kann </w:t>
+      </w:r>
+      <w:proofErr w:type="spellStart"/>
+      <w:r>
+        <w:t>Opt</w:t>
+      </w:r>
+      <w:proofErr w:type="spellEnd"/>
+      <w:r>
+        <w:t xml:space="preserve">-in </w:t>
       </w:r>
       <w:r>
         <w:t>für Verarbeitung und statistische Verwendung der Daten anzeig</w:t>
@@ -2285,7 +2393,7 @@
           <w:lang w:val="de-DE"/>
         </w:rPr>
       </w:pPr>
-      <w:bookmarkStart w:id="24" w:name="_Toc510787153"/>
+      <w:bookmarkStart w:id="23" w:name="_Toc510787153"/>
       <w:r>
         <w:rPr>
           <w:lang w:val="de-DE"/>
@@ -2299,61 +2407,79 @@
         </w:rPr>
         <w:t>en</w:t>
       </w:r>
+      <w:bookmarkEnd w:id="23"/>
+    </w:p>
+    <w:p>
+      <w:r>
+        <w:t xml:space="preserve">Für das Modul GDPR </w:t>
+      </w:r>
+      <w:proofErr w:type="spellStart"/>
+      <w:r>
+        <w:t>Opt</w:t>
+      </w:r>
+      <w:proofErr w:type="spellEnd"/>
+      <w:r>
+        <w:t>-in</w:t>
+      </w:r>
+      <w:r>
+        <w:t xml:space="preserve"> sind keine speziellen Systemvoraussetzungen notwendig. Es gelten die des OXID eShop:</w:t>
+      </w:r>
+      <w:r>
+        <w:t xml:space="preserve"> </w:t>
+      </w:r>
+      <w:hyperlink r:id="rId18" w:history="1">
+        <w:r>
+          <w:rPr>
+            <w:rStyle w:val="Hyperlink"/>
+          </w:rPr>
+          <w:t>https://docs.oxid-esales.com/eshop/de/6.0/installation/neu-installation/server-und-systemvoraussetzungen.html</w:t>
+        </w:r>
+      </w:hyperlink>
+      <w:r>
+        <w:t xml:space="preserve">. </w:t>
+      </w:r>
+    </w:p>
+    <w:p>
+      <w:pPr>
+        <w:pStyle w:val="berschrift1"/>
+        <w:rPr>
+          <w:lang w:val="de-DE"/>
+        </w:rPr>
+      </w:pPr>
+      <w:bookmarkStart w:id="24" w:name="_Toc510787154"/>
+      <w:r>
+        <w:rPr>
+          <w:lang w:val="de-DE"/>
+        </w:rPr>
+        <w:t>Installation</w:t>
+      </w:r>
       <w:bookmarkEnd w:id="24"/>
     </w:p>
     <w:p>
       <w:r>
-        <w:t xml:space="preserve">Für das Modul GDPR </w:t>
-      </w:r>
-      <w:r>
-        <w:t>Opt-in</w:t>
-      </w:r>
-      <w:r>
-        <w:t xml:space="preserve"> sind keine speziellen Systemvoraussetzungen notwendig. Es gelten die des OXID eShop:</w:t>
-      </w:r>
-      <w:r>
-        <w:t xml:space="preserve"> </w:t>
-      </w:r>
-      <w:hyperlink r:id="rId18" w:history="1">
-        <w:r>
-          <w:rPr>
-            <w:rStyle w:val="Hyperlink"/>
-          </w:rPr>
-          <w:t>https://docs.oxid-esales.com/eshop/de/6.0/installation/neu-installation/server-und-systemvoraussetzungen.html</w:t>
-        </w:r>
-      </w:hyperlink>
-      <w:r>
-        <w:t xml:space="preserve">. </w:t>
-      </w:r>
-    </w:p>
-    <w:p>
-      <w:pPr>
-        <w:pStyle w:val="berschrift1"/>
-        <w:rPr>
-          <w:lang w:val="de-DE"/>
-        </w:rPr>
-      </w:pPr>
-      <w:bookmarkStart w:id="25" w:name="_Toc510787154"/>
-      <w:r>
-        <w:rPr>
-          <w:lang w:val="de-DE"/>
-        </w:rPr>
-        <w:t>Installation</w:t>
-      </w:r>
-      <w:bookmarkEnd w:id="25"/>
-    </w:p>
-    <w:p>
-      <w:r>
         <w:t xml:space="preserve">Dieser Abschnitt beschreibt die Installation des Moduls GDPR </w:t>
       </w:r>
-      <w:r>
-        <w:t>Opt-in</w:t>
+      <w:proofErr w:type="spellStart"/>
+      <w:r>
+        <w:t>Opt</w:t>
+      </w:r>
+      <w:proofErr w:type="spellEnd"/>
+      <w:r>
+        <w:t>-in</w:t>
       </w:r>
       <w:r>
         <w:t xml:space="preserve"> für den OXID eShop </w:t>
       </w:r>
       <w:r>
-        <w:t xml:space="preserve">(Compilation) </w:t>
+        <w:t>(</w:t>
+      </w:r>
+      <w:proofErr w:type="spellStart"/>
+      <w:r>
+        <w:t>Compilation</w:t>
+      </w:r>
+      <w:proofErr w:type="spellEnd"/>
+      <w:r>
+        <w:t xml:space="preserve">) </w:t>
       </w:r>
       <w:r>
         <w:t>6</w:t>
@@ -2385,7 +2511,7 @@
           <w:lang w:val="de-DE"/>
         </w:rPr>
       </w:pPr>
-      <w:bookmarkStart w:id="26" w:name="_Toc510787155"/>
+      <w:bookmarkStart w:id="25" w:name="_Toc510787155"/>
       <w:r>
         <w:rPr>
           <w:lang w:val="de-DE"/>
@@ -2398,23 +2524,24 @@
         </w:rPr>
         <w:t>installieren</w:t>
       </w:r>
+      <w:bookmarkEnd w:id="25"/>
+    </w:p>
+    <w:p>
+      <w:bookmarkStart w:id="26" w:name="_Toc337651802"/>
+      <w:bookmarkStart w:id="27" w:name="_Toc349642080"/>
+      <w:bookmarkStart w:id="28" w:name="_Toc349643159"/>
+      <w:bookmarkStart w:id="29" w:name="_Toc354657457"/>
+      <w:bookmarkStart w:id="30" w:name="_Toc355611719"/>
+      <w:bookmarkStart w:id="31" w:name="_Toc363138684"/>
+      <w:bookmarkStart w:id="32" w:name="_Toc363138704"/>
+      <w:bookmarkStart w:id="33" w:name="_Toc367197250"/>
+      <w:bookmarkStart w:id="34" w:name="_Toc367275686"/>
+      <w:bookmarkStart w:id="35" w:name="_Toc368046718"/>
+      <w:bookmarkStart w:id="36" w:name="_Toc368047572"/>
+      <w:bookmarkStart w:id="37" w:name="_Toc368048483"/>
+      <w:bookmarkStart w:id="38" w:name="_Toc368386939"/>
+      <w:bookmarkStart w:id="39" w:name="_Ref196626940"/>
       <w:bookmarkEnd w:id="26"/>
-    </w:p>
-    <w:p>
-      <w:bookmarkStart w:id="27" w:name="_Toc337651802"/>
-      <w:bookmarkStart w:id="28" w:name="_Toc349642080"/>
-      <w:bookmarkStart w:id="29" w:name="_Toc349643159"/>
-      <w:bookmarkStart w:id="30" w:name="_Toc354657457"/>
-      <w:bookmarkStart w:id="31" w:name="_Toc355611719"/>
-      <w:bookmarkStart w:id="32" w:name="_Toc363138684"/>
-      <w:bookmarkStart w:id="33" w:name="_Toc363138704"/>
-      <w:bookmarkStart w:id="34" w:name="_Toc367197250"/>
-      <w:bookmarkStart w:id="35" w:name="_Toc367275686"/>
-      <w:bookmarkStart w:id="36" w:name="_Toc368046718"/>
-      <w:bookmarkStart w:id="37" w:name="_Toc368047572"/>
-      <w:bookmarkStart w:id="38" w:name="_Toc368048483"/>
-      <w:bookmarkStart w:id="39" w:name="_Toc368386939"/>
-      <w:bookmarkStart w:id="40" w:name="_Ref196626940"/>
       <w:bookmarkEnd w:id="27"/>
       <w:bookmarkEnd w:id="28"/>
       <w:bookmarkEnd w:id="29"/>
@@ -2427,15 +2554,19 @@
       <w:bookmarkEnd w:id="36"/>
       <w:bookmarkEnd w:id="37"/>
       <w:bookmarkEnd w:id="38"/>
-      <w:bookmarkEnd w:id="39"/>
       <w:r>
         <w:t xml:space="preserve">Das Modul </w:t>
       </w:r>
       <w:r>
         <w:t xml:space="preserve">GDPR </w:t>
       </w:r>
-      <w:r>
-        <w:t xml:space="preserve">Opt-in muss aus dem Repository heruntergeladen und installiert werden. </w:t>
+      <w:proofErr w:type="spellStart"/>
+      <w:r>
+        <w:t>Opt</w:t>
+      </w:r>
+      <w:proofErr w:type="spellEnd"/>
+      <w:r>
+        <w:t xml:space="preserve">-in muss aus dem Repository heruntergeladen und installiert werden. </w:t>
       </w:r>
       <w:r>
         <w:t xml:space="preserve">Dazu </w:t>
@@ -2464,11 +2595,75 @@
     </w:p>
     <w:p/>
     <w:p>
+      <w:proofErr w:type="spellStart"/>
       <w:r>
         <w:rPr>
           <w:rStyle w:val="BenutzereingabenundCodeZchn"/>
         </w:rPr>
-        <w:t>composer require oxid-esales/gdpr-optin-module:^2.0.0</w:t>
+        <w:t>composer</w:t>
+      </w:r>
+      <w:proofErr w:type="spellEnd"/>
+      <w:r>
+        <w:rPr>
+          <w:rStyle w:val="BenutzereingabenundCodeZchn"/>
+        </w:rPr>
+        <w:t xml:space="preserve"> </w:t>
+      </w:r>
+      <w:proofErr w:type="spellStart"/>
+      <w:r>
+        <w:rPr>
+          <w:rStyle w:val="BenutzereingabenundCodeZchn"/>
+        </w:rPr>
+        <w:t>require</w:t>
+      </w:r>
+      <w:proofErr w:type="spellEnd"/>
+      <w:r>
+        <w:rPr>
+          <w:rStyle w:val="BenutzereingabenundCodeZchn"/>
+        </w:rPr>
+        <w:t xml:space="preserve"> oxid-</w:t>
+      </w:r>
+      <w:proofErr w:type="spellStart"/>
+      <w:r>
+        <w:rPr>
+          <w:rStyle w:val="BenutzereingabenundCodeZchn"/>
+        </w:rPr>
+        <w:t>esales</w:t>
+      </w:r>
+      <w:proofErr w:type="spellEnd"/>
+      <w:r>
+        <w:rPr>
+          <w:rStyle w:val="BenutzereingabenundCodeZchn"/>
+        </w:rPr>
+        <w:t>/</w:t>
+      </w:r>
+      <w:proofErr w:type="spellStart"/>
+      <w:r>
+        <w:rPr>
+          <w:rStyle w:val="BenutzereingabenundCodeZchn"/>
+        </w:rPr>
+        <w:t>gdpr</w:t>
+      </w:r>
+      <w:proofErr w:type="spellEnd"/>
+      <w:r>
+        <w:rPr>
+          <w:rStyle w:val="BenutzereingabenundCodeZchn"/>
+        </w:rPr>
+        <w:t>-</w:t>
+      </w:r>
+      <w:proofErr w:type="spellStart"/>
+      <w:r>
+        <w:rPr>
+          <w:rStyle w:val="BenutzereingabenundCodeZchn"/>
+        </w:rPr>
+        <w:t>optin</w:t>
+      </w:r>
+      <w:proofErr w:type="spellEnd"/>
+      <w:r>
+        <w:rPr>
+          <w:rStyle w:val="BenutzereingabenundCodeZchn"/>
+        </w:rPr>
+        <w:t>-module:^2.0.0</w:t>
       </w:r>
     </w:p>
     <w:p>
@@ -2479,7 +2674,15 @@
         <w:t>,</w:t>
       </w:r>
       <w:r>
-        <w:t xml:space="preserve"> für den OXID eShop (Compilation)</w:t>
+        <w:t xml:space="preserve"> für den OXID eShop (</w:t>
+      </w:r>
+      <w:proofErr w:type="spellStart"/>
+      <w:r>
+        <w:t>Compilation</w:t>
+      </w:r>
+      <w:proofErr w:type="spellEnd"/>
+      <w:r>
+        <w:t>)</w:t>
       </w:r>
       <w:r>
         <w:t xml:space="preserve"> 6</w:t>
@@ -2496,12 +2699,56 @@
     </w:p>
     <w:p/>
     <w:p>
+      <w:proofErr w:type="spellStart"/>
       <w:r>
         <w:rPr>
           <w:rStyle w:val="BenutzereingabenundCodeZchn"/>
         </w:rPr>
-        <w:t>composer require oxid-esales/gdpr-optin-module:dev-master</w:t>
-      </w:r>
+        <w:t>composer</w:t>
+      </w:r>
+      <w:proofErr w:type="spellEnd"/>
+      <w:r>
+        <w:rPr>
+          <w:rStyle w:val="BenutzereingabenundCodeZchn"/>
+        </w:rPr>
+        <w:t xml:space="preserve"> </w:t>
+      </w:r>
+      <w:proofErr w:type="spellStart"/>
+      <w:r>
+        <w:rPr>
+          <w:rStyle w:val="BenutzereingabenundCodeZchn"/>
+        </w:rPr>
+        <w:t>require</w:t>
+      </w:r>
+      <w:proofErr w:type="spellEnd"/>
+      <w:r>
+        <w:rPr>
+          <w:rStyle w:val="BenutzereingabenundCodeZchn"/>
+        </w:rPr>
+        <w:t xml:space="preserve"> oxid-</w:t>
+      </w:r>
+      <w:proofErr w:type="spellStart"/>
+      <w:r>
+        <w:rPr>
+          <w:rStyle w:val="BenutzereingabenundCodeZchn"/>
+        </w:rPr>
+        <w:t>esales</w:t>
+      </w:r>
+      <w:proofErr w:type="spellEnd"/>
+      <w:r>
+        <w:rPr>
+          <w:rStyle w:val="BenutzereingabenundCodeZchn"/>
+        </w:rPr>
+        <w:t>/</w:t>
+      </w:r>
+      <w:proofErr w:type="spellStart"/>
+      <w:r>
+        <w:rPr>
+          <w:rStyle w:val="BenutzereingabenundCodeZchn"/>
+        </w:rPr>
+        <w:t>gdpr-optin-module:dev-master</w:t>
+      </w:r>
+      <w:proofErr w:type="spellEnd"/>
     </w:p>
     <w:p>
       <w:r>
@@ -2516,7 +2763,7 @@
           <w:lang w:val="de-DE"/>
         </w:rPr>
       </w:pPr>
-      <w:bookmarkStart w:id="41" w:name="_Toc510787156"/>
+      <w:bookmarkStart w:id="40" w:name="_Toc510787156"/>
       <w:r>
         <w:rPr>
           <w:lang w:val="de-DE"/>
@@ -2535,7 +2782,7 @@
         </w:rPr>
         <w:t>en</w:t>
       </w:r>
-      <w:bookmarkEnd w:id="41"/>
+      <w:bookmarkEnd w:id="40"/>
     </w:p>
     <w:p>
       <w:r>
@@ -2544,8 +2791,13 @@
       <w:r>
         <w:t xml:space="preserve">GDPR </w:t>
       </w:r>
-      <w:r>
-        <w:t>Opt-in</w:t>
+      <w:proofErr w:type="spellStart"/>
+      <w:r>
+        <w:t>Opt</w:t>
+      </w:r>
+      <w:proofErr w:type="spellEnd"/>
+      <w:r>
+        <w:t>-in</w:t>
       </w:r>
       <w:r>
         <w:t xml:space="preserve"> muss im Shop aktiviert werden. </w:t>
@@ -2589,14 +2841,14 @@
           <w:lang w:val="de-DE"/>
         </w:rPr>
       </w:pPr>
-      <w:bookmarkStart w:id="42" w:name="_Toc510787157"/>
+      <w:bookmarkStart w:id="41" w:name="_Toc510787157"/>
       <w:r>
         <w:rPr>
           <w:lang w:val="de-DE"/>
         </w:rPr>
         <w:t>Temporäre Dateien löschen</w:t>
       </w:r>
-      <w:bookmarkEnd w:id="42"/>
+      <w:bookmarkEnd w:id="41"/>
     </w:p>
     <w:p>
       <w:r>
@@ -2606,8 +2858,16 @@
         <w:rPr>
           <w:rStyle w:val="DateinamenundPfadeZchn"/>
         </w:rPr>
-        <w:t>.htaccess</w:t>
-      </w:r>
+        <w:t>.</w:t>
+      </w:r>
+      <w:proofErr w:type="spellStart"/>
+      <w:r>
+        <w:rPr>
+          <w:rStyle w:val="DateinamenundPfadeZchn"/>
+        </w:rPr>
+        <w:t>htaccess</w:t>
+      </w:r>
+      <w:proofErr w:type="spellEnd"/>
       <w:r>
         <w:t xml:space="preserve"> aus dem Verzeichnis </w:t>
       </w:r>
@@ -2615,8 +2875,16 @@
         <w:rPr>
           <w:rStyle w:val="DateinamenundPfadeZchn"/>
         </w:rPr>
-        <w:t>/tmp</w:t>
-      </w:r>
+        <w:t>/</w:t>
+      </w:r>
+      <w:proofErr w:type="spellStart"/>
+      <w:r>
+        <w:rPr>
+          <w:rStyle w:val="DateinamenundPfadeZchn"/>
+        </w:rPr>
+        <w:t>tmp</w:t>
+      </w:r>
+      <w:proofErr w:type="spellEnd"/>
       <w:r>
         <w:rPr>
           <w:rFonts w:ascii="Verdana,BoldItalic" w:hAnsi="Verdana,BoldItalic" w:cs="Verdana,BoldItalic"/>
@@ -2639,15 +2907,15 @@
           <w:lang w:val="de-DE"/>
         </w:rPr>
       </w:pPr>
-      <w:bookmarkStart w:id="43" w:name="_Toc510787158"/>
-      <w:bookmarkEnd w:id="40"/>
+      <w:bookmarkStart w:id="42" w:name="_Toc510787158"/>
+      <w:bookmarkEnd w:id="39"/>
       <w:r>
         <w:rPr>
           <w:lang w:val="de-DE"/>
         </w:rPr>
         <w:t>Konfiguration</w:t>
       </w:r>
-      <w:bookmarkEnd w:id="43"/>
+      <w:bookmarkEnd w:id="42"/>
     </w:p>
     <w:p>
       <w:pPr>
@@ -2655,7 +2923,7 @@
           <w:b/>
         </w:rPr>
       </w:pPr>
-      <w:bookmarkStart w:id="44" w:name="_Ref231203733"/>
+      <w:bookmarkStart w:id="43" w:name="_Ref231203733"/>
       <w:r>
         <w:t>Die</w:t>
       </w:r>
@@ -2680,41 +2948,55 @@
       <w:r>
         <w:t xml:space="preserve"> und wählen Sie das Modul GDPR </w:t>
       </w:r>
-      <w:r>
-        <w:t>Opt-in</w:t>
+      <w:proofErr w:type="spellStart"/>
+      <w:r>
+        <w:t>Opt</w:t>
+      </w:r>
+      <w:proofErr w:type="spellEnd"/>
+      <w:r>
+        <w:t>-in</w:t>
       </w:r>
       <w:r>
         <w:t xml:space="preserve"> aus der Liste der Module. Sie finden die Einstellungen auf der Registerkarte </w:t>
       </w:r>
+      <w:proofErr w:type="spellStart"/>
       <w:r>
         <w:rPr>
           <w:b/>
         </w:rPr>
-        <w:t>Einstell.</w:t>
-      </w:r>
-    </w:p>
-    <w:p>
-      <w:pPr>
+        <w:t>Einstell</w:t>
+      </w:r>
+      <w:proofErr w:type="spellEnd"/>
+      <w:r>
         <w:rPr>
           <w:b/>
         </w:rPr>
-      </w:pPr>
+        <w:t>.</w:t>
+      </w:r>
+    </w:p>
+    <w:p>
+      <w:pPr>
+        <w:rPr>
+          <w:b/>
+        </w:rPr>
+      </w:pPr>
+      <w:bookmarkStart w:id="44" w:name="_GoBack"/>
       <w:r>
         <w:rPr>
           <w:noProof/>
         </w:rPr>
         <w:lastRenderedPageBreak/>
         <w:drawing>
-          <wp:anchor distT="0" distB="0" distL="114300" distR="114300" simplePos="0" relativeHeight="251679744" behindDoc="0" locked="0" layoutInCell="1" allowOverlap="1" wp14:anchorId="54AADC17" wp14:editId="2D8C8FC1">
+          <wp:anchor distT="0" distB="0" distL="114300" distR="114300" simplePos="0" relativeHeight="251679744" behindDoc="0" locked="0" layoutInCell="1" allowOverlap="1" wp14:anchorId="54AADC17" wp14:editId="2C0878C1">
             <wp:simplePos x="0" y="0"/>
             <wp:positionH relativeFrom="margin">
-              <wp:align>right</wp:align>
+              <wp:posOffset>4445</wp:posOffset>
             </wp:positionH>
             <wp:positionV relativeFrom="paragraph">
-              <wp:posOffset>178435</wp:posOffset>
+              <wp:posOffset>188595</wp:posOffset>
             </wp:positionV>
-            <wp:extent cx="6105525" cy="2145030"/>
-            <wp:effectExtent l="0" t="0" r="9525" b="7620"/>
+            <wp:extent cx="6105525" cy="2126615"/>
+            <wp:effectExtent l="0" t="0" r="9525" b="6985"/>
             <wp:wrapTopAndBottom/>
             <wp:docPr id="7" name="graphics1"/>
             <wp:cNvGraphicFramePr>
@@ -2742,7 +3024,7 @@
                   <pic:spPr>
                     <a:xfrm>
                       <a:off x="0" y="0"/>
-                      <a:ext cx="6105525" cy="2145030"/>
+                      <a:ext cx="6105525" cy="2126615"/>
                     </a:xfrm>
                     <a:prstGeom prst="rect">
                       <a:avLst/>
@@ -2760,6 +3042,7 @@
           </wp:anchor>
         </w:drawing>
       </w:r>
+      <w:bookmarkEnd w:id="44"/>
     </w:p>
     <w:p>
       <w:r>
@@ -3107,7 +3390,7 @@
       </w:r>
     </w:p>
     <w:p/>
-    <w:bookmarkEnd w:id="44"/>
+    <w:bookmarkEnd w:id="43"/>
     <w:p>
       <w:pPr>
         <w:spacing w:line="240" w:lineRule="auto"/>
@@ -3138,7 +3421,15 @@
         <w:t>Die Fun</w:t>
       </w:r>
       <w:r>
-        <w:t>ktionen, die das Modul GDPR Opt-in</w:t>
+        <w:t xml:space="preserve">ktionen, die das Modul GDPR </w:t>
+      </w:r>
+      <w:proofErr w:type="spellStart"/>
+      <w:r>
+        <w:t>Opt</w:t>
+      </w:r>
+      <w:proofErr w:type="spellEnd"/>
+      <w:r>
+        <w:t>-in</w:t>
       </w:r>
       <w:r>
         <w:t xml:space="preserve"> bereitstellt, können im Frontend des Shops genutzt werden.</w:t>
@@ -3192,7 +3483,15 @@
         <w:t>D</w:t>
       </w:r>
       <w:r>
-        <w:t xml:space="preserve">ie Opt-ins </w:t>
+        <w:t xml:space="preserve">ie </w:t>
+      </w:r>
+      <w:proofErr w:type="spellStart"/>
+      <w:r>
+        <w:t>Opt</w:t>
+      </w:r>
+      <w:proofErr w:type="spellEnd"/>
+      <w:r>
+        <w:t xml:space="preserve">-ins </w:t>
       </w:r>
       <w:r>
         <w:t>werden erst angezeigt</w:t>
@@ -3276,11 +3575,19 @@
       <w:r>
         <w:t xml:space="preserve">Wurde die Moduleinstellung </w:t>
       </w:r>
+      <w:proofErr w:type="spellStart"/>
       <w:r>
         <w:rPr>
           <w:b/>
         </w:rPr>
-        <w:t>Opt-in für Lieferadresse anzeigen</w:t>
+        <w:t>Opt</w:t>
+      </w:r>
+      <w:proofErr w:type="spellEnd"/>
+      <w:r>
+        <w:rPr>
+          <w:b/>
+        </w:rPr>
+        <w:t>-in für Lieferadresse anzeigen</w:t>
       </w:r>
       <w:r>
         <w:t xml:space="preserve"> </w:t>
@@ -3833,11 +4140,19 @@
       <w:r>
         <w:t xml:space="preserve">Kunden können eine Bewertung zu einem Artikel schreiben und für diesen maximal fünf Sterne vergeben. Ist die Moduleinstellung </w:t>
       </w:r>
+      <w:proofErr w:type="spellStart"/>
       <w:r>
         <w:rPr>
           <w:b/>
         </w:rPr>
-        <w:t>Opt-in für Artikelbewertungen anzeigen</w:t>
+        <w:t>Opt</w:t>
+      </w:r>
+      <w:proofErr w:type="spellEnd"/>
+      <w:r>
+        <w:rPr>
+          <w:b/>
+        </w:rPr>
+        <w:t>-in für Artikelbewertungen anzeigen</w:t>
       </w:r>
       <w:r>
         <w:t xml:space="preserve"> aktiviert, wird ein Hinweis darauf eingeblendet, das</w:t>
@@ -4785,7 +5100,7 @@
                             <w:rPr>
                               <w:noProof/>
                             </w:rPr>
-                            <w:t>5</w:t>
+                            <w:t>11</w:t>
                           </w:r>
                           <w:r>
                             <w:rPr>
@@ -4796,14 +5111,27 @@
                           <w:r>
                             <w:t>/</w:t>
                           </w:r>
-                          <w:fldSimple w:instr=" NUMPAGES  ">
-                            <w:r>
-                              <w:rPr>
-                                <w:noProof/>
-                              </w:rPr>
-                              <w:t>11</w:t>
-                            </w:r>
-                          </w:fldSimple>
+                          <w:r>
+                            <w:fldChar w:fldCharType="begin"/>
+                          </w:r>
+                          <w:r>
+                            <w:instrText xml:space="preserve"> NUMPAGES  </w:instrText>
+                          </w:r>
+                          <w:r>
+                            <w:fldChar w:fldCharType="separate"/>
+                          </w:r>
+                          <w:r>
+                            <w:rPr>
+                              <w:noProof/>
+                            </w:rPr>
+                            <w:t>11</w:t>
+                          </w:r>
+                          <w:r>
+                            <w:rPr>
+                              <w:noProof/>
+                            </w:rPr>
+                            <w:fldChar w:fldCharType="end"/>
+                          </w:r>
                         </w:p>
                         <w:p>
                           <w:pPr>
@@ -4829,7 +5157,11 @@
         </mc:Choice>
         <mc:Fallback>
           <w:pict>
-            <v:shape w14:anchorId="102253F1" id="Text Box 21" o:spid="_x0000_s1033" type="#_x0000_t202" style="position:absolute;left:0;text-align:left;margin-left:435.75pt;margin-top:-30.4pt;width:29.2pt;height:33.5pt;z-index:251658752;visibility:visible;mso-wrap-style:none;mso-width-percent:0;mso-height-percent:0;mso-wrap-distance-left:9pt;mso-wrap-distance-top:0;mso-wrap-distance-right:9pt;mso-wrap-distance-bottom:0;mso-position-horizontal:absolute;mso-position-horizontal-relative:text;mso-position-vertical:absolute;mso-position-vertical-relative:text;mso-width-percent:0;mso-height-percent:0;mso-width-relative:page;mso-height-relative:page;v-text-anchor:top" o:gfxdata="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" filled="f" stroked="f">
+            <v:shapetype w14:anchorId="102253F1" id="_x0000_t202" coordsize="21600,21600" o:spt="202" path="m,l,21600r21600,l21600,xe">
+              <v:stroke joinstyle="miter"/>
+              <v:path gradientshapeok="t" o:connecttype="rect"/>
+            </v:shapetype>
+            <v:shape id="Text Box 21" o:spid="_x0000_s1033" type="#_x0000_t202" style="position:absolute;left:0;text-align:left;margin-left:435.75pt;margin-top:-30.4pt;width:29.2pt;height:33.5pt;z-index:251658752;visibility:visible;mso-wrap-style:none;mso-width-percent:0;mso-height-percent:0;mso-wrap-distance-left:9pt;mso-wrap-distance-top:0;mso-wrap-distance-right:9pt;mso-wrap-distance-bottom:0;mso-position-horizontal:absolute;mso-position-horizontal-relative:text;mso-position-vertical:absolute;mso-position-vertical-relative:text;mso-width-percent:0;mso-height-percent:0;mso-width-relative:page;mso-height-relative:page;v-text-anchor:top" o:gfxdata="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" filled="f" stroked="f">
               <v:textbox>
                 <w:txbxContent>
                   <w:p>
@@ -4849,7 +5181,7 @@
                       <w:rPr>
                         <w:noProof/>
                       </w:rPr>
-                      <w:t>5</w:t>
+                      <w:t>11</w:t>
                     </w:r>
                     <w:r>
                       <w:rPr>
@@ -4860,14 +5192,27 @@
                     <w:r>
                       <w:t>/</w:t>
                     </w:r>
-                    <w:fldSimple w:instr=" NUMPAGES  ">
-                      <w:r>
-                        <w:rPr>
-                          <w:noProof/>
-                        </w:rPr>
-                        <w:t>11</w:t>
-                      </w:r>
-                    </w:fldSimple>
+                    <w:r>
+                      <w:fldChar w:fldCharType="begin"/>
+                    </w:r>
+                    <w:r>
+                      <w:instrText xml:space="preserve"> NUMPAGES  </w:instrText>
+                    </w:r>
+                    <w:r>
+                      <w:fldChar w:fldCharType="separate"/>
+                    </w:r>
+                    <w:r>
+                      <w:rPr>
+                        <w:noProof/>
+                      </w:rPr>
+                      <w:t>11</w:t>
+                    </w:r>
+                    <w:r>
+                      <w:rPr>
+                        <w:noProof/>
+                      </w:rPr>
+                      <w:fldChar w:fldCharType="end"/>
+                    </w:r>
                   </w:p>
                   <w:p>
                     <w:pPr>
@@ -8175,7 +8520,7 @@
 </file>
 
 <file path=customXml/itemProps1.xml><?xml version="1.0" encoding="utf-8"?>
-<ds:datastoreItem xmlns:ds="http://schemas.openxmlformats.org/officeDocument/2006/customXml" ds:itemID="{2F97F04C-C3D3-4728-9B47-F0DFAB571775}">
+<ds:datastoreItem xmlns:ds="http://schemas.openxmlformats.org/officeDocument/2006/customXml" ds:itemID="{240F3EFA-71BC-4D2D-86E8-D8FE802F688C}">
   <ds:schemaRefs>
     <ds:schemaRef ds:uri="http://schemas.openxmlformats.org/officeDocument/2006/bibliography"/>
   </ds:schemaRefs>

</xml_diff>

<commit_message>
Updated user manual | Benutzerhandbuch * added opt-in for the invoice address * changed version to 2.1
</commit_message>
<xml_diff>
--- a/Documentation/UserManual_de.docx
+++ b/Documentation/UserManual_de.docx
@@ -81,19 +81,11 @@
         <w:br/>
         <w:t xml:space="preserve">GDPR </w:t>
       </w:r>
-      <w:proofErr w:type="spellStart"/>
       <w:r>
         <w:rPr>
           <w:lang w:val="de-DE"/>
         </w:rPr>
-        <w:t>Opt</w:t>
-      </w:r>
-      <w:proofErr w:type="spellEnd"/>
-      <w:r>
-        <w:rPr>
-          <w:lang w:val="de-DE"/>
-        </w:rPr>
-        <w:t>-in</w:t>
+        <w:t>Opt-in</w:t>
       </w:r>
     </w:p>
     <w:p>
@@ -105,7 +97,7 @@
       </w:pPr>
       <w:bookmarkStart w:id="1" w:name="_Toc165112072"/>
       <w:bookmarkStart w:id="2" w:name="_Toc185061112"/>
-      <w:bookmarkStart w:id="3" w:name="_Toc510787147"/>
+      <w:bookmarkStart w:id="3" w:name="_Toc513209318"/>
       <w:r>
         <w:rPr>
           <w:lang w:val="de-DE"/>
@@ -246,7 +238,7 @@
           <w:lang w:val="de-DE"/>
         </w:rPr>
       </w:pPr>
-      <w:bookmarkStart w:id="4" w:name="_Toc510787148"/>
+      <w:bookmarkStart w:id="4" w:name="_Toc513209319"/>
       <w:r>
         <w:rPr>
           <w:lang w:val="de-DE"/>
@@ -263,15 +255,7 @@
     <w:p/>
     <w:p>
       <w:r>
-        <w:t xml:space="preserve">Die Software für den OXID eShop Community Edition wird unter der GNU General Public </w:t>
-      </w:r>
-      <w:proofErr w:type="spellStart"/>
-      <w:r>
-        <w:t>License</w:t>
-      </w:r>
-      <w:proofErr w:type="spellEnd"/>
-      <w:r>
-        <w:t xml:space="preserve"> v3 veröf</w:t>
+        <w:t>Die Software für den OXID eShop Community Edition wird unter der GNU General Public License v3 veröf</w:t>
       </w:r>
       <w:r>
         <w:softHyphen/>
@@ -283,15 +267,7 @@
         <w:t>diese</w:t>
       </w:r>
       <w:r>
-        <w:t xml:space="preserve"> entsprechend den von der Free Software </w:t>
-      </w:r>
-      <w:proofErr w:type="spellStart"/>
-      <w:r>
-        <w:t>Foundation</w:t>
-      </w:r>
-      <w:proofErr w:type="spellEnd"/>
-      <w:r>
-        <w:t xml:space="preserve"> herausgegebenen Lizenz</w:t>
+        <w:t xml:space="preserve"> entsprechend den von der Free Software Foundation herausgegebenen Lizenz</w:t>
       </w:r>
       <w:r>
         <w:softHyphen/>
@@ -309,15 +285,7 @@
     <w:p/>
     <w:p>
       <w:r>
-        <w:t xml:space="preserve">Die Software für den OXID eShop Professional und Enterprise Edition wird unter kommerzieller Lizenz veröffentlicht. Die alleinigen Rechte an der Software liegen ausschließlich bei der OXID eSales AG. Eine </w:t>
-      </w:r>
-      <w:proofErr w:type="spellStart"/>
-      <w:r>
-        <w:t>Dekompilierung</w:t>
-      </w:r>
-      <w:proofErr w:type="spellEnd"/>
-      <w:r>
-        <w:t xml:space="preserve"> des Quellcodes, unerlaubte Vervielfältigung sowie die Weitergabe an</w:t>
+        <w:t>Die Software für den OXID eShop Professional und Enterprise Edition wird unter kommerzieller Lizenz veröffentlicht. Die alleinigen Rechte an der Software liegen ausschließlich bei der OXID eSales AG. Eine Dekompilierung des Quellcodes, unerlaubte Vervielfältigung sowie die Weitergabe an</w:t>
       </w:r>
     </w:p>
     <w:p>
@@ -353,10 +321,10 @@
       <w:bookmarkStart w:id="9" w:name="_Toc223771708"/>
       <w:bookmarkStart w:id="10" w:name="_Toc223935712"/>
       <w:bookmarkStart w:id="11" w:name="_Toc230412497"/>
-      <w:bookmarkStart w:id="12" w:name="_Toc510787149"/>
-      <w:bookmarkStart w:id="13" w:name="_Toc158887473"/>
-      <w:bookmarkStart w:id="14" w:name="_Toc165112074"/>
-      <w:bookmarkStart w:id="15" w:name="_Toc185061114"/>
+      <w:bookmarkStart w:id="12" w:name="_Toc158887473"/>
+      <w:bookmarkStart w:id="13" w:name="_Toc165112074"/>
+      <w:bookmarkStart w:id="14" w:name="_Toc185061114"/>
+      <w:bookmarkStart w:id="15" w:name="_Toc513209320"/>
       <w:r>
         <w:rPr>
           <w:lang w:val="de-DE"/>
@@ -371,7 +339,7 @@
       <w:bookmarkEnd w:id="9"/>
       <w:bookmarkEnd w:id="10"/>
       <w:bookmarkEnd w:id="11"/>
-      <w:bookmarkEnd w:id="12"/>
+      <w:bookmarkEnd w:id="15"/>
     </w:p>
     <w:p>
       <w:r>
@@ -441,16 +409,16 @@
           <w:lang w:val="de-DE"/>
         </w:rPr>
       </w:pPr>
-      <w:bookmarkStart w:id="16" w:name="_Toc510787150"/>
+      <w:bookmarkStart w:id="16" w:name="_Toc513209321"/>
       <w:r>
         <w:rPr>
           <w:lang w:val="de-DE"/>
         </w:rPr>
         <w:t>Impressum</w:t>
       </w:r>
+      <w:bookmarkEnd w:id="12"/>
       <w:bookmarkEnd w:id="13"/>
       <w:bookmarkEnd w:id="14"/>
-      <w:bookmarkEnd w:id="15"/>
       <w:bookmarkEnd w:id="16"/>
     </w:p>
     <w:p>
@@ -459,13 +427,8 @@
       </w:r>
     </w:p>
     <w:p>
-      <w:proofErr w:type="spellStart"/>
-      <w:r>
-        <w:t>Bertoldstraße</w:t>
-      </w:r>
-      <w:proofErr w:type="spellEnd"/>
-      <w:r>
-        <w:t xml:space="preserve"> 48</w:t>
+      <w:r>
+        <w:t>Bertoldstraße 48</w:t>
       </w:r>
     </w:p>
     <w:p>
@@ -501,15 +464,7 @@
         <w:t xml:space="preserve">Aufsichtsrat: </w:t>
       </w:r>
       <w:r>
-        <w:t xml:space="preserve">Michael </w:t>
-      </w:r>
-      <w:proofErr w:type="spellStart"/>
-      <w:r>
-        <w:t>Schlenk</w:t>
-      </w:r>
-      <w:proofErr w:type="spellEnd"/>
-      <w:r>
-        <w:t xml:space="preserve"> </w:t>
+        <w:t xml:space="preserve">Michael Schlenk </w:t>
       </w:r>
       <w:r>
         <w:t>(Vorsitzender)</w:t>
@@ -522,15 +477,7 @@
     </w:p>
     <w:p>
       <w:r>
-        <w:t xml:space="preserve">Amtsgericht Freiburg i. </w:t>
-      </w:r>
-      <w:proofErr w:type="spellStart"/>
-      <w:r>
-        <w:t>Brg</w:t>
-      </w:r>
-      <w:proofErr w:type="spellEnd"/>
-      <w:r>
-        <w:t>.</w:t>
+        <w:t>Amtsgericht Freiburg i. Brg.</w:t>
       </w:r>
     </w:p>
     <w:p>
@@ -555,7 +502,7 @@
       <w:bookmarkStart w:id="18" w:name="_Toc165112075"/>
       <w:bookmarkStart w:id="19" w:name="_Toc185061115"/>
       <w:bookmarkStart w:id="20" w:name="_Toc189641417"/>
-      <w:bookmarkStart w:id="21" w:name="_Toc510787151"/>
+      <w:bookmarkStart w:id="21" w:name="_Toc513209322"/>
       <w:r>
         <w:rPr>
           <w:lang w:val="de-DE"/>
@@ -618,7 +565,7 @@
         </w:rPr>
         <w:fldChar w:fldCharType="separate"/>
       </w:r>
-      <w:hyperlink w:anchor="_Toc510787147" w:history="1">
+      <w:hyperlink w:anchor="_Toc513209318" w:history="1">
         <w:r>
           <w:rPr>
             <w:rStyle w:val="Hyperlink"/>
@@ -645,7 +592,7 @@
             <w:noProof/>
             <w:webHidden/>
           </w:rPr>
-          <w:instrText xml:space="preserve"> PAGEREF _Toc510787147 \h </w:instrText>
+          <w:instrText xml:space="preserve"> PAGEREF _Toc513209318 \h </w:instrText>
         </w:r>
         <w:r>
           <w:rPr>
@@ -686,7 +633,7 @@
           <w:szCs w:val="22"/>
         </w:rPr>
       </w:pPr>
-      <w:hyperlink w:anchor="_Toc510787148" w:history="1">
+      <w:hyperlink w:anchor="_Toc513209319" w:history="1">
         <w:r>
           <w:rPr>
             <w:rStyle w:val="Hyperlink"/>
@@ -713,7 +660,7 @@
             <w:noProof/>
             <w:webHidden/>
           </w:rPr>
-          <w:instrText xml:space="preserve"> PAGEREF _Toc510787148 \h </w:instrText>
+          <w:instrText xml:space="preserve"> PAGEREF _Toc513209319 \h </w:instrText>
         </w:r>
         <w:r>
           <w:rPr>
@@ -754,7 +701,7 @@
           <w:szCs w:val="22"/>
         </w:rPr>
       </w:pPr>
-      <w:hyperlink w:anchor="_Toc510787149" w:history="1">
+      <w:hyperlink w:anchor="_Toc513209320" w:history="1">
         <w:r>
           <w:rPr>
             <w:rStyle w:val="Hyperlink"/>
@@ -781,7 +728,7 @@
             <w:noProof/>
             <w:webHidden/>
           </w:rPr>
-          <w:instrText xml:space="preserve"> PAGEREF _Toc510787149 \h </w:instrText>
+          <w:instrText xml:space="preserve"> PAGEREF _Toc513209320 \h </w:instrText>
         </w:r>
         <w:r>
           <w:rPr>
@@ -822,7 +769,7 @@
           <w:szCs w:val="22"/>
         </w:rPr>
       </w:pPr>
-      <w:hyperlink w:anchor="_Toc510787150" w:history="1">
+      <w:hyperlink w:anchor="_Toc513209321" w:history="1">
         <w:r>
           <w:rPr>
             <w:rStyle w:val="Hyperlink"/>
@@ -849,7 +796,7 @@
             <w:noProof/>
             <w:webHidden/>
           </w:rPr>
-          <w:instrText xml:space="preserve"> PAGEREF _Toc510787150 \h </w:instrText>
+          <w:instrText xml:space="preserve"> PAGEREF _Toc513209321 \h </w:instrText>
         </w:r>
         <w:r>
           <w:rPr>
@@ -890,7 +837,7 @@
           <w:szCs w:val="22"/>
         </w:rPr>
       </w:pPr>
-      <w:hyperlink w:anchor="_Toc510787151" w:history="1">
+      <w:hyperlink w:anchor="_Toc513209322" w:history="1">
         <w:r>
           <w:rPr>
             <w:rStyle w:val="Hyperlink"/>
@@ -917,7 +864,7 @@
             <w:noProof/>
             <w:webHidden/>
           </w:rPr>
-          <w:instrText xml:space="preserve"> PAGEREF _Toc510787151 \h </w:instrText>
+          <w:instrText xml:space="preserve"> PAGEREF _Toc513209322 \h </w:instrText>
         </w:r>
         <w:r>
           <w:rPr>
@@ -961,7 +908,7 @@
           <w:szCs w:val="22"/>
         </w:rPr>
       </w:pPr>
-      <w:hyperlink w:anchor="_Toc510787152" w:history="1">
+      <w:hyperlink w:anchor="_Toc513209323" w:history="1">
         <w:r>
           <w:rPr>
             <w:rStyle w:val="Hyperlink"/>
@@ -1004,7 +951,7 @@
             <w:noProof/>
             <w:webHidden/>
           </w:rPr>
-          <w:instrText xml:space="preserve"> PAGEREF _Toc510787152 \h </w:instrText>
+          <w:instrText xml:space="preserve"> PAGEREF _Toc513209323 \h </w:instrText>
         </w:r>
         <w:r>
           <w:rPr>
@@ -1048,7 +995,7 @@
           <w:szCs w:val="22"/>
         </w:rPr>
       </w:pPr>
-      <w:hyperlink w:anchor="_Toc510787153" w:history="1">
+      <w:hyperlink w:anchor="_Toc513209324" w:history="1">
         <w:r>
           <w:rPr>
             <w:rStyle w:val="Hyperlink"/>
@@ -1091,7 +1038,7 @@
             <w:noProof/>
             <w:webHidden/>
           </w:rPr>
-          <w:instrText xml:space="preserve"> PAGEREF _Toc510787153 \h </w:instrText>
+          <w:instrText xml:space="preserve"> PAGEREF _Toc513209324 \h </w:instrText>
         </w:r>
         <w:r>
           <w:rPr>
@@ -1135,7 +1082,7 @@
           <w:szCs w:val="22"/>
         </w:rPr>
       </w:pPr>
-      <w:hyperlink w:anchor="_Toc510787154" w:history="1">
+      <w:hyperlink w:anchor="_Toc513209325" w:history="1">
         <w:r>
           <w:rPr>
             <w:rStyle w:val="Hyperlink"/>
@@ -1178,7 +1125,7 @@
             <w:noProof/>
             <w:webHidden/>
           </w:rPr>
-          <w:instrText xml:space="preserve"> PAGEREF _Toc510787154 \h </w:instrText>
+          <w:instrText xml:space="preserve"> PAGEREF _Toc513209325 \h </w:instrText>
         </w:r>
         <w:r>
           <w:rPr>
@@ -1219,7 +1166,7 @@
           <w:szCs w:val="22"/>
         </w:rPr>
       </w:pPr>
-      <w:hyperlink w:anchor="_Toc510787155" w:history="1">
+      <w:hyperlink w:anchor="_Toc513209326" w:history="1">
         <w:r>
           <w:rPr>
             <w:rStyle w:val="Hyperlink"/>
@@ -1262,7 +1209,7 @@
             <w:noProof/>
             <w:webHidden/>
           </w:rPr>
-          <w:instrText xml:space="preserve"> PAGEREF _Toc510787155 \h </w:instrText>
+          <w:instrText xml:space="preserve"> PAGEREF _Toc513209326 \h </w:instrText>
         </w:r>
         <w:r>
           <w:rPr>
@@ -1303,7 +1250,7 @@
           <w:szCs w:val="22"/>
         </w:rPr>
       </w:pPr>
-      <w:hyperlink w:anchor="_Toc510787156" w:history="1">
+      <w:hyperlink w:anchor="_Toc513209327" w:history="1">
         <w:r>
           <w:rPr>
             <w:rStyle w:val="Hyperlink"/>
@@ -1346,7 +1293,7 @@
             <w:noProof/>
             <w:webHidden/>
           </w:rPr>
-          <w:instrText xml:space="preserve"> PAGEREF _Toc510787156 \h </w:instrText>
+          <w:instrText xml:space="preserve"> PAGEREF _Toc513209327 \h </w:instrText>
         </w:r>
         <w:r>
           <w:rPr>
@@ -1387,7 +1334,7 @@
           <w:szCs w:val="22"/>
         </w:rPr>
       </w:pPr>
-      <w:hyperlink w:anchor="_Toc510787157" w:history="1">
+      <w:hyperlink w:anchor="_Toc513209328" w:history="1">
         <w:r>
           <w:rPr>
             <w:rStyle w:val="Hyperlink"/>
@@ -1430,7 +1377,7 @@
             <w:noProof/>
             <w:webHidden/>
           </w:rPr>
-          <w:instrText xml:space="preserve"> PAGEREF _Toc510787157 \h </w:instrText>
+          <w:instrText xml:space="preserve"> PAGEREF _Toc513209328 \h </w:instrText>
         </w:r>
         <w:r>
           <w:rPr>
@@ -1474,7 +1421,7 @@
           <w:szCs w:val="22"/>
         </w:rPr>
       </w:pPr>
-      <w:hyperlink w:anchor="_Toc510787158" w:history="1">
+      <w:hyperlink w:anchor="_Toc513209329" w:history="1">
         <w:r>
           <w:rPr>
             <w:rStyle w:val="Hyperlink"/>
@@ -1517,7 +1464,7 @@
             <w:noProof/>
             <w:webHidden/>
           </w:rPr>
-          <w:instrText xml:space="preserve"> PAGEREF _Toc510787158 \h </w:instrText>
+          <w:instrText xml:space="preserve"> PAGEREF _Toc513209329 \h </w:instrText>
         </w:r>
         <w:r>
           <w:rPr>
@@ -1561,7 +1508,7 @@
           <w:szCs w:val="22"/>
         </w:rPr>
       </w:pPr>
-      <w:hyperlink w:anchor="_Toc510787159" w:history="1">
+      <w:hyperlink w:anchor="_Toc513209330" w:history="1">
         <w:r>
           <w:rPr>
             <w:rStyle w:val="Hyperlink"/>
@@ -1604,7 +1551,7 @@
             <w:noProof/>
             <w:webHidden/>
           </w:rPr>
-          <w:instrText xml:space="preserve"> PAGEREF _Toc510787159 \h </w:instrText>
+          <w:instrText xml:space="preserve"> PAGEREF _Toc513209330 \h </w:instrText>
         </w:r>
         <w:r>
           <w:rPr>
@@ -1645,7 +1592,7 @@
           <w:szCs w:val="22"/>
         </w:rPr>
       </w:pPr>
-      <w:hyperlink w:anchor="_Toc510787160" w:history="1">
+      <w:hyperlink w:anchor="_Toc513209331" w:history="1">
         <w:r>
           <w:rPr>
             <w:rStyle w:val="Hyperlink"/>
@@ -1667,7 +1614,7 @@
             <w:rStyle w:val="Hyperlink"/>
             <w:noProof/>
           </w:rPr>
-          <w:t>Lieferadresse</w:t>
+          <w:t>Rechnungsadresse</w:t>
         </w:r>
         <w:r>
           <w:rPr>
@@ -1688,7 +1635,7 @@
             <w:noProof/>
             <w:webHidden/>
           </w:rPr>
-          <w:instrText xml:space="preserve"> PAGEREF _Toc510787160 \h </w:instrText>
+          <w:instrText xml:space="preserve"> PAGEREF _Toc513209331 \h </w:instrText>
         </w:r>
         <w:r>
           <w:rPr>
@@ -1729,7 +1676,7 @@
           <w:szCs w:val="22"/>
         </w:rPr>
       </w:pPr>
-      <w:hyperlink w:anchor="_Toc510787161" w:history="1">
+      <w:hyperlink w:anchor="_Toc513209332" w:history="1">
         <w:r>
           <w:rPr>
             <w:rStyle w:val="Hyperlink"/>
@@ -1751,7 +1698,7 @@
             <w:rStyle w:val="Hyperlink"/>
             <w:noProof/>
           </w:rPr>
-          <w:t>Registrierung</w:t>
+          <w:t>Lieferadresse</w:t>
         </w:r>
         <w:r>
           <w:rPr>
@@ -1772,7 +1719,7 @@
             <w:noProof/>
             <w:webHidden/>
           </w:rPr>
-          <w:instrText xml:space="preserve"> PAGEREF _Toc510787161 \h </w:instrText>
+          <w:instrText xml:space="preserve"> PAGEREF _Toc513209332 \h </w:instrText>
         </w:r>
         <w:r>
           <w:rPr>
@@ -1813,7 +1760,7 @@
           <w:szCs w:val="22"/>
         </w:rPr>
       </w:pPr>
-      <w:hyperlink w:anchor="_Toc510787162" w:history="1">
+      <w:hyperlink w:anchor="_Toc513209333" w:history="1">
         <w:r>
           <w:rPr>
             <w:rStyle w:val="Hyperlink"/>
@@ -1835,7 +1782,7 @@
             <w:rStyle w:val="Hyperlink"/>
             <w:noProof/>
           </w:rPr>
-          <w:t>Bewertung</w:t>
+          <w:t>Registrierung</w:t>
         </w:r>
         <w:r>
           <w:rPr>
@@ -1856,7 +1803,7 @@
             <w:noProof/>
             <w:webHidden/>
           </w:rPr>
-          <w:instrText xml:space="preserve"> PAGEREF _Toc510787162 \h </w:instrText>
+          <w:instrText xml:space="preserve"> PAGEREF _Toc513209333 \h </w:instrText>
         </w:r>
         <w:r>
           <w:rPr>
@@ -1876,7 +1823,7 @@
             <w:noProof/>
             <w:webHidden/>
           </w:rPr>
-          <w:t>10</w:t>
+          <w:t>11</w:t>
         </w:r>
         <w:r>
           <w:rPr>
@@ -1897,7 +1844,7 @@
           <w:szCs w:val="22"/>
         </w:rPr>
       </w:pPr>
-      <w:hyperlink w:anchor="_Toc510787163" w:history="1">
+      <w:hyperlink w:anchor="_Toc513209334" w:history="1">
         <w:r>
           <w:rPr>
             <w:rStyle w:val="Hyperlink"/>
@@ -1919,6 +1866,90 @@
             <w:rStyle w:val="Hyperlink"/>
             <w:noProof/>
           </w:rPr>
+          <w:t>Bewertung</w:t>
+        </w:r>
+        <w:r>
+          <w:rPr>
+            <w:noProof/>
+            <w:webHidden/>
+          </w:rPr>
+          <w:tab/>
+        </w:r>
+        <w:r>
+          <w:rPr>
+            <w:noProof/>
+            <w:webHidden/>
+          </w:rPr>
+          <w:fldChar w:fldCharType="begin"/>
+        </w:r>
+        <w:r>
+          <w:rPr>
+            <w:noProof/>
+            <w:webHidden/>
+          </w:rPr>
+          <w:instrText xml:space="preserve"> PAGEREF _Toc513209334 \h </w:instrText>
+        </w:r>
+        <w:r>
+          <w:rPr>
+            <w:noProof/>
+            <w:webHidden/>
+          </w:rPr>
+        </w:r>
+        <w:r>
+          <w:rPr>
+            <w:noProof/>
+            <w:webHidden/>
+          </w:rPr>
+          <w:fldChar w:fldCharType="separate"/>
+        </w:r>
+        <w:r>
+          <w:rPr>
+            <w:noProof/>
+            <w:webHidden/>
+          </w:rPr>
+          <w:t>11</w:t>
+        </w:r>
+        <w:r>
+          <w:rPr>
+            <w:noProof/>
+            <w:webHidden/>
+          </w:rPr>
+          <w:fldChar w:fldCharType="end"/>
+        </w:r>
+      </w:hyperlink>
+    </w:p>
+    <w:p>
+      <w:pPr>
+        <w:pStyle w:val="Verzeichnis2"/>
+        <w:rPr>
+          <w:rFonts w:asciiTheme="minorHAnsi" w:eastAsiaTheme="minorEastAsia" w:hAnsiTheme="minorHAnsi" w:cstheme="minorBidi"/>
+          <w:noProof/>
+          <w:sz w:val="22"/>
+          <w:szCs w:val="22"/>
+        </w:rPr>
+      </w:pPr>
+      <w:hyperlink w:anchor="_Toc513209335" w:history="1">
+        <w:r>
+          <w:rPr>
+            <w:rStyle w:val="Hyperlink"/>
+            <w:noProof/>
+          </w:rPr>
+          <w:t>5.5</w:t>
+        </w:r>
+        <w:r>
+          <w:rPr>
+            <w:rFonts w:asciiTheme="minorHAnsi" w:eastAsiaTheme="minorEastAsia" w:hAnsiTheme="minorHAnsi" w:cstheme="minorBidi"/>
+            <w:noProof/>
+            <w:sz w:val="22"/>
+            <w:szCs w:val="22"/>
+          </w:rPr>
+          <w:tab/>
+        </w:r>
+        <w:r>
+          <w:rPr>
+            <w:rStyle w:val="Hyperlink"/>
+            <w:noProof/>
+          </w:rPr>
           <w:t>Kontaktformular</w:t>
         </w:r>
         <w:r>
@@ -1940,7 +1971,7 @@
             <w:noProof/>
             <w:webHidden/>
           </w:rPr>
-          <w:instrText xml:space="preserve"> PAGEREF _Toc510787163 \h </w:instrText>
+          <w:instrText xml:space="preserve"> PAGEREF _Toc513209335 \h </w:instrText>
         </w:r>
         <w:r>
           <w:rPr>
@@ -1960,7 +1991,7 @@
             <w:noProof/>
             <w:webHidden/>
           </w:rPr>
-          <w:t>11</w:t>
+          <w:t>12</w:t>
         </w:r>
         <w:r>
           <w:rPr>
@@ -2009,7 +2040,7 @@
           <w:lang w:val="de-DE"/>
         </w:rPr>
       </w:pPr>
-      <w:bookmarkStart w:id="22" w:name="_Toc510787152"/>
+      <w:bookmarkStart w:id="22" w:name="_Toc513209323"/>
       <w:r>
         <w:rPr>
           <w:lang w:val="de-DE"/>
@@ -2023,24 +2054,14 @@
       <w:r>
         <w:t xml:space="preserve">Das Modul GDPR </w:t>
       </w:r>
-      <w:proofErr w:type="spellStart"/>
-      <w:r>
-        <w:t>Opt</w:t>
-      </w:r>
-      <w:proofErr w:type="spellEnd"/>
-      <w:r>
-        <w:t>-in</w:t>
+      <w:r>
+        <w:t>Opt-in</w:t>
       </w:r>
       <w:r>
         <w:t xml:space="preserve"> stellt </w:t>
       </w:r>
-      <w:proofErr w:type="spellStart"/>
-      <w:r>
-        <w:t>Opt</w:t>
-      </w:r>
-      <w:proofErr w:type="spellEnd"/>
-      <w:r>
-        <w:t>-in-</w:t>
+      <w:r>
+        <w:t>Opt-in-</w:t>
       </w:r>
       <w:r>
         <w:t>F</w:t>
@@ -2052,7 +2073,13 @@
     <w:p/>
     <w:p>
       <w:r>
-        <w:t>Damit wird ermöglicht, dass der Kunde beim Anlegen von Lieferadressen, bei der Registrierung im Shop, bei der Bewertung von Artikeln oder beim Abschicken einer Kontaktanfrage explizit der Speicherung und Verarbeitung seiner personenbezogenen Daten zustimmen muss.</w:t>
+        <w:t xml:space="preserve">Damit wird ermöglicht, dass der Kunde </w:t>
+      </w:r>
+      <w:r>
+        <w:t xml:space="preserve">beim Ändern der Rechnungsadresse, </w:t>
+      </w:r>
+      <w:r>
+        <w:t>beim Anlegen von Lieferadressen, bei der Registrierung im Shop, bei der Bewertung von Artikeln oder beim Abschicken einer Kontaktanfrage explizit der Speicherung und Verarbeitung seiner personenbezogenen Daten zustimmen muss.</w:t>
       </w:r>
       <w:r>
         <w:t xml:space="preserve"> Für das Kontaktformular kann alternativ festgelegt werden, dass die </w:t>
@@ -2073,15 +2100,7 @@
     <w:p/>
     <w:p>
       <w:r>
-        <w:t xml:space="preserve">Die Funktionen des Moduls sind die Basis dafür, Anforderungen der Datenschutz-Grundverordnung im OXID eShop umzusetzen. Sie sind nach gründlicher Rechtsberatung und abhängig vom jeweiligen Geschäftsmodell im Shop einzusetzen. Sie resultieren aus der EU-Verordnung Nr. 2016/679, der General Data </w:t>
-      </w:r>
-      <w:proofErr w:type="spellStart"/>
-      <w:r>
-        <w:t>Protection</w:t>
-      </w:r>
-      <w:proofErr w:type="spellEnd"/>
-      <w:r>
-        <w:t xml:space="preserve"> Regulation (GDPR) und ihrer deutschen Umsetzung, der Datenschutz-Grundverordnung (DSGVO). Die Verordnung regelt die Verarbeitung personenbezogener Daten durch Unternehmen und öffentliche Stellen und gilt europaweit ab dem 25. Mai 2018.</w:t>
+        <w:t>Die Funktionen des Moduls sind die Basis dafür, Anforderungen der Datenschutz-Grundverordnung im OXID eShop umzusetzen. Sie sind nach gründlicher Rechtsberatung und abhängig vom jeweiligen Geschäftsmodell im Shop einzusetzen. Sie resultieren aus der EU-Verordnung Nr. 2016/679, der General Data Protection Regulation (GDPR) und ihrer deutschen Umsetzung, der Datenschutz-Grundverordnung (DSGVO). Die Verordnung regelt die Verarbeitung personenbezogener Daten durch Unternehmen und öffentliche Stellen und gilt europaweit ab dem 25. Mai 2018.</w:t>
       </w:r>
     </w:p>
     <w:p/>
@@ -2098,15 +2117,7 @@
         </w:r>
       </w:hyperlink>
       <w:r>
-        <w:t xml:space="preserve">. Auch die Webseiten von </w:t>
-      </w:r>
-      <w:proofErr w:type="spellStart"/>
-      <w:r>
-        <w:t>Trusted</w:t>
-      </w:r>
-      <w:proofErr w:type="spellEnd"/>
-      <w:r>
-        <w:t xml:space="preserve"> Shop und dem Händlerbund informieren speziell Shopbetreiber ausführlich über die Datenschutz-Grundverordnung: </w:t>
+        <w:t xml:space="preserve">. Auch die Webseiten von Trusted Shop und dem Händlerbund informieren speziell Shopbetreiber ausführlich über die Datenschutz-Grundverordnung: </w:t>
       </w:r>
       <w:hyperlink r:id="rId14" w:history="1">
         <w:r>
@@ -2143,15 +2154,7 @@
         <w:t xml:space="preserve">: </w:t>
       </w:r>
       <w:r>
-        <w:t xml:space="preserve">GDPR </w:t>
-      </w:r>
-      <w:proofErr w:type="spellStart"/>
-      <w:r>
-        <w:t>Opt</w:t>
-      </w:r>
-      <w:proofErr w:type="spellEnd"/>
-      <w:r>
-        <w:t>-in</w:t>
+        <w:t>GDPR Opt-in</w:t>
       </w:r>
     </w:p>
     <w:p>
@@ -2173,7 +2176,7 @@
         <w:t>.</w:t>
       </w:r>
       <w:r>
-        <w:t>0</w:t>
+        <w:t>1</w:t>
       </w:r>
     </w:p>
     <w:p>
@@ -2269,37 +2272,8 @@
           <w:numId w:val="6"/>
         </w:numPr>
       </w:pPr>
-      <w:proofErr w:type="spellStart"/>
-      <w:r>
-        <w:t>Opt</w:t>
-      </w:r>
-      <w:proofErr w:type="spellEnd"/>
-      <w:r>
-        <w:t>-in beim Anlegen von</w:t>
-      </w:r>
-      <w:r>
-        <w:t xml:space="preserve"> Lieferadresse </w:t>
-      </w:r>
-      <w:r>
-        <w:t xml:space="preserve">kann </w:t>
-      </w:r>
-      <w:r>
-        <w:t>an</w:t>
-      </w:r>
-      <w:r>
-        <w:t>ge</w:t>
-      </w:r>
-      <w:r>
-        <w:t>zeig</w:t>
-      </w:r>
-      <w:r>
-        <w:t>t werd</w:t>
-      </w:r>
-      <w:r>
-        <w:t>en</w:t>
-      </w:r>
-      <w:r>
-        <w:t xml:space="preserve"> </w:t>
+      <w:r>
+        <w:t>Opt-in beim Ändern der Rechnungsadresse kann angezeigt werden</w:t>
       </w:r>
     </w:p>
     <w:p>
@@ -2310,13 +2284,20 @@
           <w:numId w:val="6"/>
         </w:numPr>
       </w:pPr>
-      <w:proofErr w:type="spellStart"/>
-      <w:r>
-        <w:t>Opt</w:t>
-      </w:r>
-      <w:proofErr w:type="spellEnd"/>
-      <w:r>
-        <w:t>-in beim Registrieren im Shop kann eingeblendet werden</w:t>
+      <w:r>
+        <w:t>Opt-in beim Anlegen von</w:t>
+      </w:r>
+      <w:r>
+        <w:t xml:space="preserve"> Lieferadresse </w:t>
+      </w:r>
+      <w:r>
+        <w:t>kann eingeblendet werd</w:t>
+      </w:r>
+      <w:r>
+        <w:t>en</w:t>
+      </w:r>
+      <w:r>
+        <w:t xml:space="preserve"> </w:t>
       </w:r>
     </w:p>
     <w:p>
@@ -2327,19 +2308,20 @@
           <w:numId w:val="6"/>
         </w:numPr>
       </w:pPr>
-      <w:proofErr w:type="spellStart"/>
-      <w:r>
-        <w:t>Opt</w:t>
-      </w:r>
-      <w:proofErr w:type="spellEnd"/>
-      <w:r>
-        <w:t>-in bei der Bewertung von Artikel</w:t>
-      </w:r>
-      <w:r>
-        <w:t>n</w:t>
-      </w:r>
-      <w:r>
-        <w:t xml:space="preserve"> ist möglich</w:t>
+      <w:r>
+        <w:t xml:space="preserve">Opt-in beim Registrieren im Shop kann </w:t>
+      </w:r>
+      <w:r>
+        <w:t>an</w:t>
+      </w:r>
+      <w:r>
+        <w:t>ge</w:t>
+      </w:r>
+      <w:r>
+        <w:t>zeig</w:t>
+      </w:r>
+      <w:r>
+        <w:t>t werden</w:t>
       </w:r>
     </w:p>
     <w:p>
@@ -2351,24 +2333,7 @@
         </w:numPr>
       </w:pPr>
       <w:r>
-        <w:t>K</w:t>
-      </w:r>
-      <w:r>
-        <w:t xml:space="preserve">ontaktformular kann </w:t>
-      </w:r>
-      <w:proofErr w:type="spellStart"/>
-      <w:r>
-        <w:t>Opt</w:t>
-      </w:r>
-      <w:proofErr w:type="spellEnd"/>
-      <w:r>
-        <w:t xml:space="preserve">-in </w:t>
-      </w:r>
-      <w:r>
-        <w:t>für Verarbeitung und statistische Verwendung der Daten anzeig</w:t>
-      </w:r>
-      <w:r>
-        <w:t>en</w:t>
+        <w:t>Opt-in bei der Bewertung von Artikeln ist möglich</w:t>
       </w:r>
     </w:p>
     <w:p>
@@ -2380,6 +2345,27 @@
         </w:numPr>
       </w:pPr>
       <w:r>
+        <w:t>K</w:t>
+      </w:r>
+      <w:r>
+        <w:t xml:space="preserve">ontaktformular kann Opt-in </w:t>
+      </w:r>
+      <w:r>
+        <w:t>für Verarbeitung und statistische Verwendung der Daten anzeig</w:t>
+      </w:r>
+      <w:r>
+        <w:t>en</w:t>
+      </w:r>
+    </w:p>
+    <w:p>
+      <w:pPr>
+        <w:pStyle w:val="Listenabsatz"/>
+        <w:numPr>
+          <w:ilvl w:val="0"/>
+          <w:numId w:val="6"/>
+        </w:numPr>
+      </w:pPr>
+      <w:r>
         <w:t>Kontaktformular kann Hinweis auf das Löschen der Daten nach Verarbeitung anzeigen</w:t>
       </w:r>
       <w:r>
@@ -2393,7 +2379,7 @@
           <w:lang w:val="de-DE"/>
         </w:rPr>
       </w:pPr>
-      <w:bookmarkStart w:id="23" w:name="_Toc510787153"/>
+      <w:bookmarkStart w:id="23" w:name="_Toc513209324"/>
       <w:r>
         <w:rPr>
           <w:lang w:val="de-DE"/>
@@ -2413,13 +2399,8 @@
       <w:r>
         <w:t xml:space="preserve">Für das Modul GDPR </w:t>
       </w:r>
-      <w:proofErr w:type="spellStart"/>
-      <w:r>
-        <w:t>Opt</w:t>
-      </w:r>
-      <w:proofErr w:type="spellEnd"/>
-      <w:r>
-        <w:t>-in</w:t>
+      <w:r>
+        <w:t>Opt-in</w:t>
       </w:r>
       <w:r>
         <w:t xml:space="preserve"> sind keine speziellen Systemvoraussetzungen notwendig. Es gelten die des OXID eShop:</w:t>
@@ -2446,7 +2427,7 @@
           <w:lang w:val="de-DE"/>
         </w:rPr>
       </w:pPr>
-      <w:bookmarkStart w:id="24" w:name="_Toc510787154"/>
+      <w:bookmarkStart w:id="24" w:name="_Toc513209325"/>
       <w:r>
         <w:rPr>
           <w:lang w:val="de-DE"/>
@@ -2459,27 +2440,14 @@
       <w:r>
         <w:t xml:space="preserve">Dieser Abschnitt beschreibt die Installation des Moduls GDPR </w:t>
       </w:r>
-      <w:proofErr w:type="spellStart"/>
-      <w:r>
-        <w:t>Opt</w:t>
-      </w:r>
-      <w:proofErr w:type="spellEnd"/>
-      <w:r>
-        <w:t>-in</w:t>
+      <w:r>
+        <w:t>Opt-in</w:t>
       </w:r>
       <w:r>
         <w:t xml:space="preserve"> für den OXID eShop </w:t>
       </w:r>
       <w:r>
-        <w:t>(</w:t>
-      </w:r>
-      <w:proofErr w:type="spellStart"/>
-      <w:r>
-        <w:t>Compilation</w:t>
-      </w:r>
-      <w:proofErr w:type="spellEnd"/>
-      <w:r>
-        <w:t xml:space="preserve">) </w:t>
+        <w:t xml:space="preserve">(Compilation) </w:t>
       </w:r>
       <w:r>
         <w:t>6</w:t>
@@ -2511,7 +2479,7 @@
           <w:lang w:val="de-DE"/>
         </w:rPr>
       </w:pPr>
-      <w:bookmarkStart w:id="25" w:name="_Toc510787155"/>
+      <w:bookmarkStart w:id="25" w:name="_Toc513209326"/>
       <w:r>
         <w:rPr>
           <w:lang w:val="de-DE"/>
@@ -2560,13 +2528,8 @@
       <w:r>
         <w:t xml:space="preserve">GDPR </w:t>
       </w:r>
-      <w:proofErr w:type="spellStart"/>
-      <w:r>
-        <w:t>Opt</w:t>
-      </w:r>
-      <w:proofErr w:type="spellEnd"/>
-      <w:r>
-        <w:t xml:space="preserve">-in muss aus dem Repository heruntergeladen und installiert werden. </w:t>
+      <w:r>
+        <w:t xml:space="preserve">Opt-in muss aus dem Repository heruntergeladen und installiert werden. </w:t>
       </w:r>
       <w:r>
         <w:t xml:space="preserve">Dazu </w:t>
@@ -2595,164 +2558,96 @@
     </w:p>
     <w:p/>
     <w:p>
-      <w:proofErr w:type="spellStart"/>
       <w:r>
         <w:rPr>
           <w:rStyle w:val="BenutzereingabenundCodeZchn"/>
         </w:rPr>
-        <w:t>composer</w:t>
-      </w:r>
-      <w:proofErr w:type="spellEnd"/>
+        <w:t>composer require oxid-esales/gdpr-optin-module:^2.</w:t>
+      </w:r>
       <w:r>
         <w:rPr>
           <w:rStyle w:val="BenutzereingabenundCodeZchn"/>
         </w:rPr>
-        <w:t xml:space="preserve"> </w:t>
-      </w:r>
-      <w:proofErr w:type="spellStart"/>
+        <w:t>1</w:t>
+      </w:r>
       <w:r>
         <w:rPr>
           <w:rStyle w:val="BenutzereingabenundCodeZchn"/>
         </w:rPr>
-        <w:t>require</w:t>
-      </w:r>
-      <w:proofErr w:type="spellEnd"/>
+        <w:t>.0</w:t>
+      </w:r>
+    </w:p>
+    <w:p>
+      <w:r>
+        <w:t>Installiert die letzte</w:t>
+      </w:r>
+      <w:r>
+        <w:t>,</w:t>
+      </w:r>
+      <w:r>
+        <w:t xml:space="preserve"> für den OXID eShop (Compilation)</w:t>
+      </w:r>
+      <w:r>
+        <w:t xml:space="preserve"> 6</w:t>
+      </w:r>
+      <w:r>
+        <w:t>.</w:t>
+      </w:r>
+      <w:r>
+        <w:t>0.2 und höher</w:t>
+      </w:r>
+      <w:r>
+        <w:t xml:space="preserve"> veröffentlichte Version des Moduls.</w:t>
+      </w:r>
+    </w:p>
+    <w:p/>
+    <w:p>
       <w:r>
         <w:rPr>
           <w:rStyle w:val="BenutzereingabenundCodeZchn"/>
         </w:rPr>
-        <w:t xml:space="preserve"> oxid-</w:t>
-      </w:r>
-      <w:proofErr w:type="spellStart"/>
+        <w:t>composer require oxid-esales/gdpr-optin-module:dev-master</w:t>
+      </w:r>
+    </w:p>
+    <w:p>
+      <w:r>
+        <w:t>Installiert die aktuelle und noch nicht veröffentlichte Version des Moduls.</w:t>
+      </w:r>
+    </w:p>
+    <w:p/>
+    <w:p>
+      <w:r>
+        <w:t xml:space="preserve">Verwenden Sie den Parameter </w:t>
+      </w:r>
       <w:r>
         <w:rPr>
           <w:rStyle w:val="BenutzereingabenundCodeZchn"/>
         </w:rPr>
-        <w:t>esales</w:t>
-      </w:r>
-      <w:proofErr w:type="spellEnd"/>
+        <w:t>--</w:t>
+      </w:r>
       <w:r>
         <w:rPr>
           <w:rStyle w:val="BenutzereingabenundCodeZchn"/>
         </w:rPr>
-        <w:t>/</w:t>
-      </w:r>
-      <w:proofErr w:type="spellStart"/>
+        <w:t>update-</w:t>
+      </w:r>
       <w:r>
         <w:rPr>
           <w:rStyle w:val="BenutzereingabenundCodeZchn"/>
         </w:rPr>
-        <w:t>gdpr</w:t>
-      </w:r>
-      <w:proofErr w:type="spellEnd"/>
-      <w:r>
-        <w:rPr>
-          <w:rStyle w:val="BenutzereingabenundCodeZchn"/>
-        </w:rPr>
-        <w:t>-</w:t>
-      </w:r>
-      <w:proofErr w:type="spellStart"/>
-      <w:r>
-        <w:rPr>
-          <w:rStyle w:val="BenutzereingabenundCodeZchn"/>
-        </w:rPr>
-        <w:t>optin</w:t>
-      </w:r>
-      <w:proofErr w:type="spellEnd"/>
-      <w:r>
-        <w:rPr>
-          <w:rStyle w:val="BenutzereingabenundCodeZchn"/>
-        </w:rPr>
-        <w:t>-module:^2.0.0</w:t>
-      </w:r>
-    </w:p>
-    <w:p>
-      <w:r>
-        <w:t>Installiert die letzte</w:t>
-      </w:r>
-      <w:r>
-        <w:t>,</w:t>
-      </w:r>
-      <w:r>
-        <w:t xml:space="preserve"> für den OXID eShop (</w:t>
-      </w:r>
-      <w:proofErr w:type="spellStart"/>
-      <w:r>
-        <w:t>Compilation</w:t>
-      </w:r>
-      <w:proofErr w:type="spellEnd"/>
-      <w:r>
-        <w:t>)</w:t>
-      </w:r>
-      <w:r>
-        <w:t xml:space="preserve"> 6</w:t>
+        <w:t>no-dev</w:t>
+      </w:r>
+      <w:r>
+        <w:t xml:space="preserve">, </w:t>
+      </w:r>
+      <w:r>
+        <w:t>wenn die entwicklungsbezogenen Dateien nicht benötigt werden</w:t>
+      </w:r>
+      <w:r>
+        <w:t xml:space="preserve"> und nicht am Quellcode gearbeitet wird</w:t>
       </w:r>
       <w:r>
         <w:t>.</w:t>
-      </w:r>
-      <w:r>
-        <w:t>0.2 und höher</w:t>
-      </w:r>
-      <w:r>
-        <w:t xml:space="preserve"> veröffentlichte Version des Moduls.</w:t>
-      </w:r>
-    </w:p>
-    <w:p/>
-    <w:p>
-      <w:proofErr w:type="spellStart"/>
-      <w:r>
-        <w:rPr>
-          <w:rStyle w:val="BenutzereingabenundCodeZchn"/>
-        </w:rPr>
-        <w:t>composer</w:t>
-      </w:r>
-      <w:proofErr w:type="spellEnd"/>
-      <w:r>
-        <w:rPr>
-          <w:rStyle w:val="BenutzereingabenundCodeZchn"/>
-        </w:rPr>
-        <w:t xml:space="preserve"> </w:t>
-      </w:r>
-      <w:proofErr w:type="spellStart"/>
-      <w:r>
-        <w:rPr>
-          <w:rStyle w:val="BenutzereingabenundCodeZchn"/>
-        </w:rPr>
-        <w:t>require</w:t>
-      </w:r>
-      <w:proofErr w:type="spellEnd"/>
-      <w:r>
-        <w:rPr>
-          <w:rStyle w:val="BenutzereingabenundCodeZchn"/>
-        </w:rPr>
-        <w:t xml:space="preserve"> oxid-</w:t>
-      </w:r>
-      <w:proofErr w:type="spellStart"/>
-      <w:r>
-        <w:rPr>
-          <w:rStyle w:val="BenutzereingabenundCodeZchn"/>
-        </w:rPr>
-        <w:t>esales</w:t>
-      </w:r>
-      <w:proofErr w:type="spellEnd"/>
-      <w:r>
-        <w:rPr>
-          <w:rStyle w:val="BenutzereingabenundCodeZchn"/>
-        </w:rPr>
-        <w:t>/</w:t>
-      </w:r>
-      <w:proofErr w:type="spellStart"/>
-      <w:r>
-        <w:rPr>
-          <w:rStyle w:val="BenutzereingabenundCodeZchn"/>
-        </w:rPr>
-        <w:t>gdpr-optin-module:dev-master</w:t>
-      </w:r>
-      <w:proofErr w:type="spellEnd"/>
-    </w:p>
-    <w:p>
-      <w:r>
-        <w:t>Installiert die aktuelle und noch nicht veröffentlichte Version des Moduls.</w:t>
       </w:r>
     </w:p>
     <w:p>
@@ -2763,7 +2658,7 @@
           <w:lang w:val="de-DE"/>
         </w:rPr>
       </w:pPr>
-      <w:bookmarkStart w:id="40" w:name="_Toc510787156"/>
+      <w:bookmarkStart w:id="40" w:name="_Toc513209327"/>
       <w:r>
         <w:rPr>
           <w:lang w:val="de-DE"/>
@@ -2791,13 +2686,8 @@
       <w:r>
         <w:t xml:space="preserve">GDPR </w:t>
       </w:r>
-      <w:proofErr w:type="spellStart"/>
-      <w:r>
-        <w:t>Opt</w:t>
-      </w:r>
-      <w:proofErr w:type="spellEnd"/>
-      <w:r>
-        <w:t>-in</w:t>
+      <w:r>
+        <w:t>Opt-in</w:t>
       </w:r>
       <w:r>
         <w:t xml:space="preserve"> muss im Shop aktiviert werden. </w:t>
@@ -2841,7 +2731,7 @@
           <w:lang w:val="de-DE"/>
         </w:rPr>
       </w:pPr>
-      <w:bookmarkStart w:id="41" w:name="_Toc510787157"/>
+      <w:bookmarkStart w:id="41" w:name="_Toc513209328"/>
       <w:r>
         <w:rPr>
           <w:lang w:val="de-DE"/>
@@ -2858,33 +2748,17 @@
         <w:rPr>
           <w:rStyle w:val="DateinamenundPfadeZchn"/>
         </w:rPr>
-        <w:t>.</w:t>
-      </w:r>
-      <w:proofErr w:type="spellStart"/>
+        <w:t>.htaccess</w:t>
+      </w:r>
+      <w:r>
+        <w:t xml:space="preserve"> aus dem Verzeichnis </w:t>
+      </w:r>
       <w:r>
         <w:rPr>
           <w:rStyle w:val="DateinamenundPfadeZchn"/>
         </w:rPr>
-        <w:t>htaccess</w:t>
-      </w:r>
-      <w:proofErr w:type="spellEnd"/>
-      <w:r>
-        <w:t xml:space="preserve"> aus dem Verzeichnis </w:t>
-      </w:r>
-      <w:r>
-        <w:rPr>
-          <w:rStyle w:val="DateinamenundPfadeZchn"/>
-        </w:rPr>
-        <w:t>/</w:t>
-      </w:r>
-      <w:proofErr w:type="spellStart"/>
-      <w:r>
-        <w:rPr>
-          <w:rStyle w:val="DateinamenundPfadeZchn"/>
-        </w:rPr>
-        <w:t>tmp</w:t>
-      </w:r>
-      <w:proofErr w:type="spellEnd"/>
+        <w:t>/tmp</w:t>
+      </w:r>
       <w:r>
         <w:rPr>
           <w:rFonts w:ascii="Verdana,BoldItalic" w:hAnsi="Verdana,BoldItalic" w:cs="Verdana,BoldItalic"/>
@@ -2907,7 +2781,7 @@
           <w:lang w:val="de-DE"/>
         </w:rPr>
       </w:pPr>
-      <w:bookmarkStart w:id="42" w:name="_Toc510787158"/>
+      <w:bookmarkStart w:id="42" w:name="_Toc513209329"/>
       <w:bookmarkEnd w:id="39"/>
       <w:r>
         <w:rPr>
@@ -2948,55 +2822,41 @@
       <w:r>
         <w:t xml:space="preserve"> und wählen Sie das Modul GDPR </w:t>
       </w:r>
-      <w:proofErr w:type="spellStart"/>
-      <w:r>
-        <w:t>Opt</w:t>
-      </w:r>
-      <w:proofErr w:type="spellEnd"/>
-      <w:r>
-        <w:t>-in</w:t>
+      <w:r>
+        <w:t>Opt-in</w:t>
       </w:r>
       <w:r>
         <w:t xml:space="preserve"> aus der Liste der Module. Sie finden die Einstellungen auf der Registerkarte </w:t>
       </w:r>
-      <w:proofErr w:type="spellStart"/>
       <w:r>
         <w:rPr>
           <w:b/>
         </w:rPr>
-        <w:t>Einstell</w:t>
-      </w:r>
-      <w:proofErr w:type="spellEnd"/>
-      <w:r>
+        <w:t>Einstell.</w:t>
+      </w:r>
+    </w:p>
+    <w:p>
+      <w:pPr>
         <w:rPr>
           <w:b/>
         </w:rPr>
-        <w:t>.</w:t>
-      </w:r>
-    </w:p>
-    <w:p>
-      <w:pPr>
-        <w:rPr>
-          <w:b/>
-        </w:rPr>
-      </w:pPr>
-      <w:bookmarkStart w:id="44" w:name="_GoBack"/>
+      </w:pPr>
       <w:r>
         <w:rPr>
           <w:noProof/>
         </w:rPr>
         <w:lastRenderedPageBreak/>
         <w:drawing>
-          <wp:anchor distT="0" distB="0" distL="114300" distR="114300" simplePos="0" relativeHeight="251679744" behindDoc="0" locked="0" layoutInCell="1" allowOverlap="1" wp14:anchorId="54AADC17" wp14:editId="2C0878C1">
+          <wp:anchor distT="0" distB="0" distL="114300" distR="114300" simplePos="0" relativeHeight="251679744" behindDoc="0" locked="0" layoutInCell="1" allowOverlap="1" wp14:anchorId="54AADC17" wp14:editId="650D735F">
             <wp:simplePos x="0" y="0"/>
             <wp:positionH relativeFrom="margin">
-              <wp:posOffset>4445</wp:posOffset>
+              <wp:align>left</wp:align>
             </wp:positionH>
             <wp:positionV relativeFrom="paragraph">
-              <wp:posOffset>188595</wp:posOffset>
+              <wp:posOffset>38100</wp:posOffset>
             </wp:positionV>
-            <wp:extent cx="6105525" cy="2126615"/>
-            <wp:effectExtent l="0" t="0" r="9525" b="6985"/>
+            <wp:extent cx="6068695" cy="2114550"/>
+            <wp:effectExtent l="38100" t="38100" r="103505" b="95250"/>
             <wp:wrapTopAndBottom/>
             <wp:docPr id="7" name="graphics1"/>
             <wp:cNvGraphicFramePr>
@@ -3024,11 +2884,18 @@
                   <pic:spPr>
                     <a:xfrm>
                       <a:off x="0" y="0"/>
-                      <a:ext cx="6105525" cy="2126615"/>
+                      <a:ext cx="6068695" cy="2114550"/>
                     </a:xfrm>
                     <a:prstGeom prst="rect">
                       <a:avLst/>
                     </a:prstGeom>
+                    <a:effectLst>
+                      <a:outerShdw blurRad="50800" dist="38100" dir="2700000" algn="tl" rotWithShape="0">
+                        <a:prstClr val="black">
+                          <a:alpha val="40000"/>
+                        </a:prstClr>
+                      </a:outerShdw>
+                    </a:effectLst>
                   </pic:spPr>
                 </pic:pic>
               </a:graphicData>
@@ -3042,12 +2909,6 @@
           </wp:anchor>
         </w:drawing>
       </w:r>
-      <w:bookmarkEnd w:id="44"/>
-    </w:p>
-    <w:p>
-      <w:r>
-        <w:t xml:space="preserve"> </w:t>
-      </w:r>
     </w:p>
     <w:p>
       <w:r>
@@ -3057,13 +2918,13 @@
         <mc:AlternateContent>
           <mc:Choice Requires="wps">
             <w:drawing>
-              <wp:anchor distT="0" distB="0" distL="114300" distR="114300" simplePos="0" relativeHeight="251677696" behindDoc="0" locked="0" layoutInCell="1" allowOverlap="1" wp14:anchorId="1133B458" wp14:editId="177B7297">
+              <wp:anchor distT="0" distB="0" distL="114300" distR="114300" simplePos="0" relativeHeight="251677696" behindDoc="0" locked="0" layoutInCell="1" allowOverlap="1" wp14:anchorId="1133B458" wp14:editId="7305F029">
                 <wp:simplePos x="0" y="0"/>
                 <wp:positionH relativeFrom="margin">
                   <wp:align>left</wp:align>
                 </wp:positionH>
                 <wp:positionV relativeFrom="paragraph">
-                  <wp:posOffset>15875</wp:posOffset>
+                  <wp:posOffset>11430</wp:posOffset>
                 </wp:positionV>
                 <wp:extent cx="5748655" cy="200025"/>
                 <wp:effectExtent l="0" t="0" r="4445" b="9525"/>
@@ -3191,7 +3052,7 @@
                 <v:stroke joinstyle="miter"/>
                 <v:path gradientshapeok="t" o:connecttype="rect"/>
               </v:shapetype>
-              <v:shape id="Textfeld 8" o:spid="_x0000_s1026" type="#_x0000_t202" style="position:absolute;margin-left:0;margin-top:1.25pt;width:452.65pt;height:15.75pt;z-index:251677696;visibility:visible;mso-wrap-style:square;mso-height-percent:0;mso-wrap-distance-left:9pt;mso-wrap-distance-top:0;mso-wrap-distance-right:9pt;mso-wrap-distance-bottom:0;mso-position-horizontal:left;mso-position-horizontal-relative:margin;mso-position-vertical:absolute;mso-position-vertical-relative:text;mso-height-percent:0;mso-height-relative:margin;v-text-anchor:top" o:gfxdata="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" stroked="f">
+              <v:shape id="Textfeld 8" o:spid="_x0000_s1026" type="#_x0000_t202" style="position:absolute;margin-left:0;margin-top:.9pt;width:452.65pt;height:15.75pt;z-index:251677696;visibility:visible;mso-wrap-style:square;mso-height-percent:0;mso-wrap-distance-left:9pt;mso-wrap-distance-top:0;mso-wrap-distance-right:9pt;mso-wrap-distance-bottom:0;mso-position-horizontal:left;mso-position-horizontal-relative:margin;mso-position-vertical:absolute;mso-position-vertical-relative:text;mso-height-percent:0;mso-height-relative:margin;v-text-anchor:top" o:gfxdata="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" stroked="f">
                 <v:textbox inset="0,0,0,0">
                   <w:txbxContent>
                     <w:p>
@@ -3278,7 +3139,11 @@
           </mc:Fallback>
         </mc:AlternateContent>
       </w:r>
-    </w:p>
+      <w:r>
+        <w:t xml:space="preserve"> </w:t>
+      </w:r>
+    </w:p>
+    <w:p/>
     <w:p>
       <w:pPr>
         <w:rPr>
@@ -3325,7 +3190,16 @@
     </w:p>
     <w:p>
       <w:r>
-        <w:t>Hier kann eingestellt werden, ob für das Anlegen einer Lieferadresse, für die Registrierung im Shop und für die Bewertung von Artikeln die ausdrückliche Zustimmung des Kunden zur Speicherung und Verarbeitung seiner personenbezogenen Daten eingeholt werden muss. Ist die Einstellung aktiviert, wird dadurch im Frontend bei der Funktion ein entsprechender Hinweis angezeigt, de</w:t>
+        <w:t xml:space="preserve">Hier kann eingestellt werden, ob </w:t>
+      </w:r>
+      <w:r>
+        <w:t>für das Ä</w:t>
+      </w:r>
+      <w:r>
+        <w:t xml:space="preserve">ndern der Rechnungsadresse, </w:t>
+      </w:r>
+      <w:r>
+        <w:t>das Anlegen einer Lieferadresse, für die Registrierung im Shop und für die Bewertung von Artikeln die ausdrückliche Zustimmung des Kunden zur Speicherung und Verarbeitung seiner personenbezogenen Daten eingeholt werden muss. Ist die Einstellung aktiviert, wird dadurch im Frontend bei der Funktion ein entsprechender Hinweis angezeigt, de</w:t>
       </w:r>
       <w:r>
         <w:t>n</w:t>
@@ -3406,7 +3280,7 @@
           <w:lang w:val="de-DE"/>
         </w:rPr>
       </w:pPr>
-      <w:bookmarkStart w:id="45" w:name="_Toc510787159"/>
+      <w:bookmarkStart w:id="44" w:name="_Toc513209330"/>
       <w:r>
         <w:rPr>
           <w:lang w:val="de-DE"/>
@@ -3414,22 +3288,14 @@
         <w:lastRenderedPageBreak/>
         <w:t>Funktionsbeschreibung</w:t>
       </w:r>
-      <w:bookmarkEnd w:id="45"/>
+      <w:bookmarkEnd w:id="44"/>
     </w:p>
     <w:p>
       <w:r>
         <w:t>Die Fun</w:t>
       </w:r>
       <w:r>
-        <w:t xml:space="preserve">ktionen, die das Modul GDPR </w:t>
-      </w:r>
-      <w:proofErr w:type="spellStart"/>
-      <w:r>
-        <w:t>Opt</w:t>
-      </w:r>
-      <w:proofErr w:type="spellEnd"/>
-      <w:r>
-        <w:t>-in</w:t>
+        <w:t>ktionen, die das Modul GDPR Opt-in</w:t>
       </w:r>
       <w:r>
         <w:t xml:space="preserve"> bereitstellt, können im Frontend des Shops genutzt werden.</w:t>
@@ -3447,7 +3313,16 @@
         <w:t>peicherung und Verarbeitung ihr</w:t>
       </w:r>
       <w:r>
-        <w:t xml:space="preserve">er Daten beim Anlegen von </w:t>
+        <w:t xml:space="preserve">er Daten beim </w:t>
+      </w:r>
+      <w:r>
+        <w:t>Ändern der Rechnungsadresse, de</w:t>
+      </w:r>
+      <w:r>
+        <w:t xml:space="preserve">m </w:t>
+      </w:r>
+      <w:r>
+        <w:t xml:space="preserve">Anlegen von </w:t>
       </w:r>
       <w:r>
         <w:t>Lieferadresse</w:t>
@@ -3483,15 +3358,7 @@
         <w:t>D</w:t>
       </w:r>
       <w:r>
-        <w:t xml:space="preserve">ie </w:t>
-      </w:r>
-      <w:proofErr w:type="spellStart"/>
-      <w:r>
-        <w:t>Opt</w:t>
-      </w:r>
-      <w:proofErr w:type="spellEnd"/>
-      <w:r>
-        <w:t xml:space="preserve">-ins </w:t>
+        <w:t xml:space="preserve">ie Opt-ins </w:t>
       </w:r>
       <w:r>
         <w:t>werden erst angezeigt</w:t>
@@ -3526,90 +3393,78 @@
           <w:lang w:val="de-DE"/>
         </w:rPr>
       </w:pPr>
-      <w:bookmarkStart w:id="46" w:name="_Toc510787160"/>
+      <w:bookmarkStart w:id="45" w:name="_Toc513209331"/>
       <w:r>
         <w:rPr>
           <w:lang w:val="de-DE"/>
         </w:rPr>
-        <w:t>Lieferadresse</w:t>
-      </w:r>
+        <w:t>Rechnungsadresse</w:t>
+      </w:r>
+      <w:bookmarkEnd w:id="45"/>
+    </w:p>
+    <w:p>
+      <w:r>
+        <w:t xml:space="preserve">Unter </w:t>
+      </w:r>
+      <w:r>
+        <w:rPr>
+          <w:b/>
+        </w:rPr>
+        <w:t>Mein Konto</w:t>
+      </w:r>
+      <w:r>
+        <w:t xml:space="preserve"> -&gt; </w:t>
+      </w:r>
+      <w:r>
+        <w:rPr>
+          <w:b/>
+        </w:rPr>
+        <w:t>Rechnungs- und Liefereinstellungen</w:t>
+      </w:r>
+      <w:r>
+        <w:t xml:space="preserve"> </w:t>
+      </w:r>
+      <w:r>
+        <w:t>können</w:t>
+      </w:r>
+      <w:r>
+        <w:t xml:space="preserve"> </w:t>
+      </w:r>
+      <w:r>
+        <w:t xml:space="preserve">die Rechnungsadresse sowie </w:t>
+      </w:r>
+      <w:r>
+        <w:t>alle vorhandenen Lieferad</w:t>
+      </w:r>
+      <w:r>
+        <w:t>ressen eines Kunden eingesehen und bearbeitet werden.</w:t>
+      </w:r>
+    </w:p>
+    <w:p/>
+    <w:p>
+      <w:r>
+        <w:t xml:space="preserve">Wurde die Moduleinstellung </w:t>
+      </w:r>
+      <w:r>
+        <w:rPr>
+          <w:b/>
+        </w:rPr>
+        <w:t>Opt-in für Rechnungs</w:t>
+      </w:r>
+      <w:r>
+        <w:rPr>
+          <w:b/>
+        </w:rPr>
+        <w:t>adresse anzeigen</w:t>
+      </w:r>
+      <w:r>
+        <w:t xml:space="preserve"> </w:t>
+      </w:r>
+      <w:r>
+        <w:t>aktiviert, muss der Kunde explizit zustimmen, wenn er die Rechnungsadresse geändert hat und diese speichern will. Das Kontrollkästchen für das Opt-in muss dafür angehakt werden.</w:t>
+      </w:r>
+      <w:bookmarkStart w:id="46" w:name="_GoBack"/>
       <w:bookmarkEnd w:id="46"/>
-    </w:p>
-    <w:p>
-      <w:r>
-        <w:t xml:space="preserve">Unter </w:t>
-      </w:r>
-      <w:r>
-        <w:rPr>
-          <w:b/>
-        </w:rPr>
-        <w:t>Mein Konto</w:t>
-      </w:r>
-      <w:r>
-        <w:t xml:space="preserve"> -&gt; </w:t>
-      </w:r>
-      <w:r>
-        <w:rPr>
-          <w:b/>
-        </w:rPr>
-        <w:t>Rechnungs- und Liefereinstellungen</w:t>
-      </w:r>
-      <w:r>
-        <w:t xml:space="preserve"> werden alle vorhandenen Lieferadressen eines Kunden aufgelistet, wenn das Kontrollkästchen </w:t>
-      </w:r>
-      <w:r>
-        <w:rPr>
-          <w:b/>
-        </w:rPr>
-        <w:t>Rechnungsadresse als Lieferadresse verwenden</w:t>
-      </w:r>
-      <w:r>
-        <w:t xml:space="preserve"> nicht angehakt ist.</w:t>
-      </w:r>
-      <w:r>
-        <w:t xml:space="preserve"> Hier kann eine vorhandene Lieferadresse bearbeitet oder eine neue hinzugefügt werden. </w:t>
-      </w:r>
-    </w:p>
-    <w:p/>
-    <w:p>
-      <w:r>
-        <w:t xml:space="preserve">Wurde die Moduleinstellung </w:t>
-      </w:r>
-      <w:proofErr w:type="spellStart"/>
-      <w:r>
-        <w:rPr>
-          <w:b/>
-        </w:rPr>
-        <w:t>Opt</w:t>
-      </w:r>
-      <w:proofErr w:type="spellEnd"/>
-      <w:r>
-        <w:rPr>
-          <w:b/>
-        </w:rPr>
-        <w:t>-in für Lieferadresse anzeigen</w:t>
-      </w:r>
-      <w:r>
-        <w:t xml:space="preserve"> </w:t>
-      </w:r>
-      <w:r>
-        <w:t>aktiviert, ist die explizite Zustimmung des Kunden notwendig, damit die Lieferadresse gespeichert werden kann.</w:t>
-      </w:r>
-    </w:p>
-    <w:p/>
-    <w:p>
-      <w:r>
-        <w:t>Das Bearbeit</w:t>
-      </w:r>
-      <w:r>
-        <w:t xml:space="preserve">en </w:t>
-      </w:r>
-      <w:r>
-        <w:t xml:space="preserve">und Hinzufügen </w:t>
-      </w:r>
-      <w:r>
-        <w:t>von Lieferadressen ist auch direkt im Bestellprozess möglich.</w:t>
-      </w:r>
     </w:p>
     <w:p>
       <w:r>
@@ -3620,18 +3475,18 @@
         <mc:AlternateContent>
           <mc:Choice Requires="wps">
             <w:drawing>
-              <wp:anchor distT="0" distB="0" distL="114300" distR="114300" simplePos="0" relativeHeight="251682816" behindDoc="0" locked="0" layoutInCell="1" allowOverlap="1" wp14:anchorId="0D1847FE" wp14:editId="2544AEEA">
+              <wp:anchor distT="0" distB="0" distL="114300" distR="114300" simplePos="0" relativeHeight="251696128" behindDoc="0" locked="0" layoutInCell="1" allowOverlap="1" wp14:anchorId="718D996D" wp14:editId="7F347586">
                 <wp:simplePos x="0" y="0"/>
                 <wp:positionH relativeFrom="margin">
                   <wp:align>left</wp:align>
                 </wp:positionH>
                 <wp:positionV relativeFrom="paragraph">
-                  <wp:posOffset>6762750</wp:posOffset>
+                  <wp:posOffset>7210425</wp:posOffset>
                 </wp:positionV>
-                <wp:extent cx="5748655" cy="200025"/>
-                <wp:effectExtent l="0" t="0" r="4445" b="9525"/>
-                <wp:wrapSquare wrapText="bothSides"/>
-                <wp:docPr id="9" name="Textfeld 9"/>
+                <wp:extent cx="5038090" cy="635"/>
+                <wp:effectExtent l="0" t="0" r="0" b="0"/>
+                <wp:wrapTopAndBottom/>
+                <wp:docPr id="17" name="Textfeld 17"/>
                 <wp:cNvGraphicFramePr/>
                 <a:graphic xmlns:a="http://schemas.openxmlformats.org/drawingml/2006/main">
                   <a:graphicData uri="http://schemas.microsoft.com/office/word/2010/wordprocessingShape">
@@ -3640,7 +3495,7 @@
                       <wps:spPr>
                         <a:xfrm>
                           <a:off x="0" y="0"/>
-                          <a:ext cx="5748655" cy="200025"/>
+                          <a:ext cx="5038090" cy="635"/>
                         </a:xfrm>
                         <a:prstGeom prst="rect">
                           <a:avLst/>
@@ -3659,7 +3514,6 @@
                             <w:pPr>
                               <w:pStyle w:val="Beschriftung"/>
                               <w:rPr>
-                                <w:noProof/>
                                 <w:color w:val="auto"/>
                                 <w:sz w:val="16"/>
                                 <w:szCs w:val="16"/>
@@ -3679,6 +3533,31 @@
                                 <w:sz w:val="16"/>
                                 <w:szCs w:val="16"/>
                               </w:rPr>
+                              <w:fldChar w:fldCharType="begin"/>
+                            </w:r>
+                            <w:r>
+                              <w:rPr>
+                                <w:color w:val="auto"/>
+                                <w:sz w:val="16"/>
+                                <w:szCs w:val="16"/>
+                              </w:rPr>
+                              <w:instrText xml:space="preserve"> SEQ Abbildung \* ARABIC </w:instrText>
+                            </w:r>
+                            <w:r>
+                              <w:rPr>
+                                <w:color w:val="auto"/>
+                                <w:sz w:val="16"/>
+                                <w:szCs w:val="16"/>
+                              </w:rPr>
+                              <w:fldChar w:fldCharType="separate"/>
+                            </w:r>
+                            <w:r>
+                              <w:rPr>
+                                <w:noProof/>
+                                <w:color w:val="auto"/>
+                                <w:sz w:val="16"/>
+                                <w:szCs w:val="16"/>
+                              </w:rPr>
                               <w:t>2</w:t>
                             </w:r>
                             <w:r>
@@ -3687,7 +3566,7 @@
                                 <w:sz w:val="16"/>
                                 <w:szCs w:val="16"/>
                               </w:rPr>
-                              <w:t xml:space="preserve">: </w:t>
+                              <w:fldChar w:fldCharType="end"/>
                             </w:r>
                             <w:r>
                               <w:rPr>
@@ -3695,7 +3574,7 @@
                                 <w:sz w:val="16"/>
                                 <w:szCs w:val="16"/>
                               </w:rPr>
-                              <w:t>Lieferadresse erstellen oder bearbeiten</w:t>
+                              <w:t>: Rechnungsadresse ändern</w:t>
                             </w:r>
                           </w:p>
                         </w:txbxContent>
@@ -3704,27 +3583,23 @@
                         <a:prstTxWarp prst="textNoShape">
                           <a:avLst/>
                         </a:prstTxWarp>
-                        <a:noAutofit/>
+                        <a:spAutoFit/>
                       </wps:bodyPr>
                     </wps:wsp>
                   </a:graphicData>
                 </a:graphic>
-                <wp14:sizeRelV relativeFrom="margin">
-                  <wp14:pctHeight>0</wp14:pctHeight>
-                </wp14:sizeRelV>
               </wp:anchor>
             </w:drawing>
           </mc:Choice>
           <mc:Fallback>
             <w:pict>
-              <v:shape w14:anchorId="0D1847FE" id="Textfeld 9" o:spid="_x0000_s1027" type="#_x0000_t202" style="position:absolute;margin-left:0;margin-top:532.5pt;width:452.65pt;height:15.75pt;z-index:251682816;visibility:visible;mso-wrap-style:square;mso-height-percent:0;mso-wrap-distance-left:9pt;mso-wrap-distance-top:0;mso-wrap-distance-right:9pt;mso-wrap-distance-bottom:0;mso-position-horizontal:left;mso-position-horizontal-relative:margin;mso-position-vertical:absolute;mso-position-vertical-relative:text;mso-height-percent:0;mso-height-relative:margin;v-text-anchor:top" o:gfxdata="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" stroked="f">
-                <v:textbox inset="0,0,0,0">
+              <v:shape w14:anchorId="718D996D" id="Textfeld 17" o:spid="_x0000_s1027" type="#_x0000_t202" style="position:absolute;margin-left:0;margin-top:567.75pt;width:396.7pt;height:.05pt;z-index:251696128;visibility:visible;mso-wrap-style:square;mso-wrap-distance-left:9pt;mso-wrap-distance-top:0;mso-wrap-distance-right:9pt;mso-wrap-distance-bottom:0;mso-position-horizontal:left;mso-position-horizontal-relative:margin;mso-position-vertical:absolute;mso-position-vertical-relative:text;v-text-anchor:top" o:gfxdata="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" stroked="f">
+                <v:textbox style="mso-fit-shape-to-text:t" inset="0,0,0,0">
                   <w:txbxContent>
                     <w:p>
                       <w:pPr>
                         <w:pStyle w:val="Beschriftung"/>
                         <w:rPr>
-                          <w:noProof/>
                           <w:color w:val="auto"/>
                           <w:sz w:val="16"/>
                           <w:szCs w:val="16"/>
@@ -3744,6 +3619,31 @@
                           <w:sz w:val="16"/>
                           <w:szCs w:val="16"/>
                         </w:rPr>
+                        <w:fldChar w:fldCharType="begin"/>
+                      </w:r>
+                      <w:r>
+                        <w:rPr>
+                          <w:color w:val="auto"/>
+                          <w:sz w:val="16"/>
+                          <w:szCs w:val="16"/>
+                        </w:rPr>
+                        <w:instrText xml:space="preserve"> SEQ Abbildung \* ARABIC </w:instrText>
+                      </w:r>
+                      <w:r>
+                        <w:rPr>
+                          <w:color w:val="auto"/>
+                          <w:sz w:val="16"/>
+                          <w:szCs w:val="16"/>
+                        </w:rPr>
+                        <w:fldChar w:fldCharType="separate"/>
+                      </w:r>
+                      <w:r>
+                        <w:rPr>
+                          <w:noProof/>
+                          <w:color w:val="auto"/>
+                          <w:sz w:val="16"/>
+                          <w:szCs w:val="16"/>
+                        </w:rPr>
                         <w:t>2</w:t>
                       </w:r>
                       <w:r>
@@ -3752,7 +3652,7 @@
                           <w:sz w:val="16"/>
                           <w:szCs w:val="16"/>
                         </w:rPr>
-                        <w:t xml:space="preserve">: </w:t>
+                        <w:fldChar w:fldCharType="end"/>
                       </w:r>
                       <w:r>
                         <w:rPr>
@@ -3760,12 +3660,12 @@
                           <w:sz w:val="16"/>
                           <w:szCs w:val="16"/>
                         </w:rPr>
-                        <w:t>Lieferadresse erstellen oder bearbeiten</w:t>
+                        <w:t>: Rechnungsadresse ändern</w:t>
                       </w:r>
                     </w:p>
                   </w:txbxContent>
                 </v:textbox>
-                <w10:wrap type="square" anchorx="margin"/>
+                <w10:wrap type="topAndBottom" anchorx="margin"/>
               </v:shape>
             </w:pict>
           </mc:Fallback>
@@ -3776,18 +3676,18 @@
           <w:noProof/>
         </w:rPr>
         <w:drawing>
-          <wp:anchor distT="0" distB="0" distL="114300" distR="114300" simplePos="0" relativeHeight="251680768" behindDoc="0" locked="0" layoutInCell="1" allowOverlap="1" wp14:anchorId="016E396D" wp14:editId="43E63A86">
+          <wp:anchor distT="0" distB="0" distL="114300" distR="114300" simplePos="0" relativeHeight="251694080" behindDoc="0" locked="0" layoutInCell="1" allowOverlap="1" wp14:anchorId="41D01C12" wp14:editId="74D361B7">
             <wp:simplePos x="0" y="0"/>
             <wp:positionH relativeFrom="margin">
               <wp:align>left</wp:align>
             </wp:positionH>
             <wp:positionV relativeFrom="paragraph">
-              <wp:posOffset>38100</wp:posOffset>
+              <wp:posOffset>0</wp:posOffset>
             </wp:positionV>
-            <wp:extent cx="5689600" cy="6503035"/>
-            <wp:effectExtent l="38100" t="38100" r="101600" b="88265"/>
+            <wp:extent cx="5486400" cy="6991350"/>
+            <wp:effectExtent l="0" t="0" r="0" b="0"/>
             <wp:wrapTopAndBottom/>
-            <wp:docPr id="6" name="Grafik 6"/>
+            <wp:docPr id="16" name="Grafik 16"/>
             <wp:cNvGraphicFramePr>
               <a:graphicFrameLocks xmlns:a="http://schemas.openxmlformats.org/drawingml/2006/main" noChangeAspect="1"/>
             </wp:cNvGraphicFramePr>
@@ -3795,7 +3695,7 @@
               <a:graphicData uri="http://schemas.openxmlformats.org/drawingml/2006/picture">
                 <pic:pic xmlns:pic="http://schemas.openxmlformats.org/drawingml/2006/picture">
                   <pic:nvPicPr>
-                    <pic:cNvPr id="6" name="Abbildung 2.png"/>
+                    <pic:cNvPr id="16" name="Abbildung 2.png"/>
                     <pic:cNvPicPr/>
                   </pic:nvPicPr>
                   <pic:blipFill>
@@ -3813,7 +3713,122 @@
                   <pic:spPr>
                     <a:xfrm>
                       <a:off x="0" y="0"/>
-                      <a:ext cx="5689600" cy="6503035"/>
+                      <a:ext cx="5486400" cy="6991350"/>
+                    </a:xfrm>
+                    <a:prstGeom prst="rect">
+                      <a:avLst/>
+                    </a:prstGeom>
+                  </pic:spPr>
+                </pic:pic>
+              </a:graphicData>
+            </a:graphic>
+            <wp14:sizeRelH relativeFrom="margin">
+              <wp14:pctWidth>0</wp14:pctWidth>
+            </wp14:sizeRelH>
+            <wp14:sizeRelV relativeFrom="margin">
+              <wp14:pctHeight>0</wp14:pctHeight>
+            </wp14:sizeRelV>
+          </wp:anchor>
+        </w:drawing>
+      </w:r>
+    </w:p>
+    <w:p>
+      <w:pPr>
+        <w:pStyle w:val="berschrift2"/>
+        <w:ind w:hanging="1997"/>
+        <w:rPr>
+          <w:lang w:val="de-DE"/>
+        </w:rPr>
+      </w:pPr>
+      <w:bookmarkStart w:id="47" w:name="_Toc513209332"/>
+      <w:r>
+        <w:rPr>
+          <w:lang w:val="de-DE"/>
+        </w:rPr>
+        <w:lastRenderedPageBreak/>
+        <w:t>Lieferadresse</w:t>
+      </w:r>
+      <w:bookmarkEnd w:id="47"/>
+    </w:p>
+    <w:p>
+      <w:r>
+        <w:t xml:space="preserve">Unter </w:t>
+      </w:r>
+      <w:r>
+        <w:rPr>
+          <w:b/>
+        </w:rPr>
+        <w:t>Mein Konto</w:t>
+      </w:r>
+      <w:r>
+        <w:t xml:space="preserve"> -&gt; </w:t>
+      </w:r>
+      <w:r>
+        <w:rPr>
+          <w:b/>
+        </w:rPr>
+        <w:t>Rechnungs- und Liefereinstellungen</w:t>
+      </w:r>
+      <w:r>
+        <w:t xml:space="preserve"> werden alle vorhandenen Lieferadressen eines Kunden aufgelistet, wenn das Kontrollkästchen </w:t>
+      </w:r>
+      <w:r>
+        <w:rPr>
+          <w:b/>
+        </w:rPr>
+        <w:t>Rechnungsadresse als Lieferadresse verwenden</w:t>
+      </w:r>
+      <w:r>
+        <w:t xml:space="preserve"> nicht angehakt ist.</w:t>
+      </w:r>
+      <w:r>
+        <w:t xml:space="preserve"> Hier kann eine vorhandene Lieferadresse bearbeitet oder eine neue hinzugefügt werden. </w:t>
+      </w:r>
+    </w:p>
+    <w:p>
+      <w:r>
+        <w:rPr>
+          <w:noProof/>
+        </w:rPr>
+        <w:drawing>
+          <wp:anchor distT="0" distB="0" distL="114300" distR="114300" simplePos="0" relativeHeight="251680768" behindDoc="0" locked="0" layoutInCell="1" allowOverlap="1" wp14:anchorId="016E396D" wp14:editId="616D909A">
+            <wp:simplePos x="0" y="0"/>
+            <wp:positionH relativeFrom="margin">
+              <wp:align>left</wp:align>
+            </wp:positionH>
+            <wp:positionV relativeFrom="paragraph">
+              <wp:posOffset>241300</wp:posOffset>
+            </wp:positionV>
+            <wp:extent cx="5424805" cy="6200775"/>
+            <wp:effectExtent l="38100" t="38100" r="99695" b="104775"/>
+            <wp:wrapTopAndBottom/>
+            <wp:docPr id="6" name="Grafik 6"/>
+            <wp:cNvGraphicFramePr>
+              <a:graphicFrameLocks xmlns:a="http://schemas.openxmlformats.org/drawingml/2006/main" noChangeAspect="1"/>
+            </wp:cNvGraphicFramePr>
+            <a:graphic xmlns:a="http://schemas.openxmlformats.org/drawingml/2006/main">
+              <a:graphicData uri="http://schemas.openxmlformats.org/drawingml/2006/picture">
+                <pic:pic xmlns:pic="http://schemas.openxmlformats.org/drawingml/2006/picture">
+                  <pic:nvPicPr>
+                    <pic:cNvPr id="6" name="Abbildung 2.png"/>
+                    <pic:cNvPicPr/>
+                  </pic:nvPicPr>
+                  <pic:blipFill>
+                    <a:blip r:embed="rId21">
+                      <a:extLst>
+                        <a:ext uri="{28A0092B-C50C-407E-A947-70E740481C1C}">
+                          <a14:useLocalDpi xmlns:a14="http://schemas.microsoft.com/office/drawing/2010/main" val="0"/>
+                        </a:ext>
+                      </a:extLst>
+                    </a:blip>
+                    <a:stretch>
+                      <a:fillRect/>
+                    </a:stretch>
+                  </pic:blipFill>
+                  <pic:spPr>
+                    <a:xfrm>
+                      <a:off x="0" y="0"/>
+                      <a:ext cx="5424805" cy="6200775"/>
                     </a:xfrm>
                     <a:prstGeom prst="rect">
                       <a:avLst/>
@@ -3839,125 +3854,6 @@
         </w:drawing>
       </w:r>
     </w:p>
-    <w:p/>
-    <w:p/>
-    <w:p/>
-    <w:p>
-      <w:pPr>
-        <w:pStyle w:val="berschrift2"/>
-        <w:ind w:hanging="1997"/>
-        <w:rPr>
-          <w:lang w:val="de-DE"/>
-        </w:rPr>
-      </w:pPr>
-      <w:bookmarkStart w:id="47" w:name="_Toc510787161"/>
-      <w:r>
-        <w:rPr>
-          <w:lang w:val="de-DE"/>
-        </w:rPr>
-        <w:lastRenderedPageBreak/>
-        <w:t>Registrierung</w:t>
-      </w:r>
-      <w:bookmarkEnd w:id="47"/>
-    </w:p>
-    <w:p>
-      <w:r>
-        <w:t xml:space="preserve">Ein Kunde kann sich im Shop registrieren, indem er </w:t>
-      </w:r>
-      <w:r>
-        <w:t xml:space="preserve">im Frontend </w:t>
-      </w:r>
-      <w:r>
-        <w:t xml:space="preserve">den Link </w:t>
-      </w:r>
-      <w:r>
-        <w:rPr>
-          <w:b/>
-        </w:rPr>
-        <w:t>Anmelden</w:t>
-      </w:r>
-      <w:r>
-        <w:t xml:space="preserve"> klickt und dann auf </w:t>
-      </w:r>
-      <w:r>
-        <w:rPr>
-          <w:b/>
-        </w:rPr>
-        <w:t>Registrieren</w:t>
-      </w:r>
-      <w:r>
-        <w:t xml:space="preserve"> wechselt. Er kann aber auch im Bestellschritt zwei ein Konto im Shop eröffnen. </w:t>
-      </w:r>
-    </w:p>
-    <w:p/>
-    <w:p>
-      <w:r>
-        <w:t>Wurde die entsprechende Moduleinstellung aktiviert, kann die Registrierung nur abgeschlossen werden, wenn der dauerhaften Verwendung der im Formular angegebenen Daten für das Kundenkonto explizit zugestimmt wurde.</w:t>
-      </w:r>
-    </w:p>
-    <w:p>
-      <w:r>
-        <w:rPr>
-          <w:noProof/>
-        </w:rPr>
-        <w:drawing>
-          <wp:anchor distT="0" distB="0" distL="114300" distR="114300" simplePos="0" relativeHeight="251683840" behindDoc="0" locked="0" layoutInCell="1" allowOverlap="1" wp14:anchorId="553407FD" wp14:editId="05235566">
-            <wp:simplePos x="0" y="0"/>
-            <wp:positionH relativeFrom="margin">
-              <wp:align>left</wp:align>
-            </wp:positionH>
-            <wp:positionV relativeFrom="paragraph">
-              <wp:posOffset>222250</wp:posOffset>
-            </wp:positionV>
-            <wp:extent cx="6119495" cy="2812415"/>
-            <wp:effectExtent l="38100" t="38100" r="90805" b="102235"/>
-            <wp:wrapTopAndBottom/>
-            <wp:docPr id="10" name="Grafik 10"/>
-            <wp:cNvGraphicFramePr>
-              <a:graphicFrameLocks xmlns:a="http://schemas.openxmlformats.org/drawingml/2006/main" noChangeAspect="1"/>
-            </wp:cNvGraphicFramePr>
-            <a:graphic xmlns:a="http://schemas.openxmlformats.org/drawingml/2006/main">
-              <a:graphicData uri="http://schemas.openxmlformats.org/drawingml/2006/picture">
-                <pic:pic xmlns:pic="http://schemas.openxmlformats.org/drawingml/2006/picture">
-                  <pic:nvPicPr>
-                    <pic:cNvPr id="10" name="Abbildung 3.png"/>
-                    <pic:cNvPicPr/>
-                  </pic:nvPicPr>
-                  <pic:blipFill>
-                    <a:blip r:embed="rId21">
-                      <a:extLst>
-                        <a:ext uri="{28A0092B-C50C-407E-A947-70E740481C1C}">
-                          <a14:useLocalDpi xmlns:a14="http://schemas.microsoft.com/office/drawing/2010/main" val="0"/>
-                        </a:ext>
-                      </a:extLst>
-                    </a:blip>
-                    <a:stretch>
-                      <a:fillRect/>
-                    </a:stretch>
-                  </pic:blipFill>
-                  <pic:spPr>
-                    <a:xfrm>
-                      <a:off x="0" y="0"/>
-                      <a:ext cx="6119495" cy="2812415"/>
-                    </a:xfrm>
-                    <a:prstGeom prst="rect">
-                      <a:avLst/>
-                    </a:prstGeom>
-                    <a:effectLst>
-                      <a:outerShdw blurRad="50800" dist="38100" dir="2700000" algn="tl" rotWithShape="0">
-                        <a:prstClr val="black">
-                          <a:alpha val="40000"/>
-                        </a:prstClr>
-                      </a:outerShdw>
-                    </a:effectLst>
-                  </pic:spPr>
-                </pic:pic>
-              </a:graphicData>
-            </a:graphic>
-          </wp:anchor>
-        </w:drawing>
-      </w:r>
-    </w:p>
     <w:p>
       <w:r>
         <w:rPr>
@@ -3966,18 +3862,18 @@
         <mc:AlternateContent>
           <mc:Choice Requires="wps">
             <w:drawing>
-              <wp:anchor distT="0" distB="0" distL="114300" distR="114300" simplePos="0" relativeHeight="251685888" behindDoc="0" locked="0" layoutInCell="1" allowOverlap="1" wp14:anchorId="6085B5BB" wp14:editId="40783EF6">
+              <wp:anchor distT="0" distB="0" distL="114300" distR="114300" simplePos="0" relativeHeight="251682816" behindDoc="0" locked="0" layoutInCell="1" allowOverlap="1" wp14:anchorId="0D1847FE" wp14:editId="6FAB06CB">
                 <wp:simplePos x="0" y="0"/>
                 <wp:positionH relativeFrom="margin">
                   <wp:align>left</wp:align>
                 </wp:positionH>
                 <wp:positionV relativeFrom="paragraph">
-                  <wp:posOffset>3032125</wp:posOffset>
+                  <wp:posOffset>6511925</wp:posOffset>
                 </wp:positionV>
                 <wp:extent cx="5748655" cy="200025"/>
                 <wp:effectExtent l="0" t="0" r="4445" b="9525"/>
                 <wp:wrapSquare wrapText="bothSides"/>
-                <wp:docPr id="11" name="Textfeld 11"/>
+                <wp:docPr id="9" name="Textfeld 9"/>
                 <wp:cNvGraphicFramePr/>
                 <a:graphic xmlns:a="http://schemas.openxmlformats.org/drawingml/2006/main">
                   <a:graphicData uri="http://schemas.microsoft.com/office/word/2010/wordprocessingShape">
@@ -4041,7 +3937,7 @@
                                 <w:sz w:val="16"/>
                                 <w:szCs w:val="16"/>
                               </w:rPr>
-                              <w:t>Registrierung</w:t>
+                              <w:t>Lieferadresse erstellen oder bearbeiten</w:t>
                             </w:r>
                           </w:p>
                         </w:txbxContent>
@@ -4063,7 +3959,7 @@
           </mc:Choice>
           <mc:Fallback>
             <w:pict>
-              <v:shape w14:anchorId="6085B5BB" id="Textfeld 11" o:spid="_x0000_s1028" type="#_x0000_t202" style="position:absolute;margin-left:0;margin-top:238.75pt;width:452.65pt;height:15.75pt;z-index:251685888;visibility:visible;mso-wrap-style:square;mso-height-percent:0;mso-wrap-distance-left:9pt;mso-wrap-distance-top:0;mso-wrap-distance-right:9pt;mso-wrap-distance-bottom:0;mso-position-horizontal:left;mso-position-horizontal-relative:margin;mso-position-vertical:absolute;mso-position-vertical-relative:text;mso-height-percent:0;mso-height-relative:margin;v-text-anchor:top" o:gfxdata="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" stroked="f">
+              <v:shape w14:anchorId="0D1847FE" id="Textfeld 9" o:spid="_x0000_s1028" type="#_x0000_t202" style="position:absolute;margin-left:0;margin-top:512.75pt;width:452.65pt;height:15.75pt;z-index:251682816;visibility:visible;mso-wrap-style:square;mso-height-percent:0;mso-wrap-distance-left:9pt;mso-wrap-distance-top:0;mso-wrap-distance-right:9pt;mso-wrap-distance-bottom:0;mso-position-horizontal:left;mso-position-horizontal-relative:margin;mso-position-vertical:absolute;mso-position-vertical-relative:text;mso-height-percent:0;mso-height-relative:margin;v-text-anchor:top" o:gfxdata="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" stroked="f">
                 <v:textbox inset="0,0,0,0">
                   <w:txbxContent>
                     <w:p>
@@ -4106,6 +4002,316 @@
                           <w:sz w:val="16"/>
                           <w:szCs w:val="16"/>
                         </w:rPr>
+                        <w:t>Lieferadresse erstellen oder bearbeiten</w:t>
+                      </w:r>
+                    </w:p>
+                  </w:txbxContent>
+                </v:textbox>
+                <w10:wrap type="square" anchorx="margin"/>
+              </v:shape>
+            </w:pict>
+          </mc:Fallback>
+        </mc:AlternateContent>
+      </w:r>
+    </w:p>
+    <w:p/>
+    <w:p/>
+    <w:p/>
+    <w:p>
+      <w:r>
+        <w:t xml:space="preserve">Wurde die Moduleinstellung </w:t>
+      </w:r>
+      <w:r>
+        <w:rPr>
+          <w:b/>
+        </w:rPr>
+        <w:t>Opt-in für Lieferadresse anzeigen</w:t>
+      </w:r>
+      <w:r>
+        <w:t xml:space="preserve"> </w:t>
+      </w:r>
+      <w:r>
+        <w:t>aktiviert, ist die explizite Zustimmung des Kunden notwendig, damit die Lieferadresse gespeichert werden kann.</w:t>
+      </w:r>
+    </w:p>
+    <w:p/>
+    <w:p>
+      <w:r>
+        <w:t>Das Bearbeit</w:t>
+      </w:r>
+      <w:r>
+        <w:t xml:space="preserve">en </w:t>
+      </w:r>
+      <w:r>
+        <w:t xml:space="preserve">und Hinzufügen </w:t>
+      </w:r>
+      <w:r>
+        <w:t>von Lieferadressen ist auch direkt im Bestellprozess möglich.</w:t>
+      </w:r>
+    </w:p>
+    <w:p>
+      <w:pPr>
+        <w:pStyle w:val="berschrift2"/>
+        <w:ind w:hanging="1997"/>
+        <w:rPr>
+          <w:lang w:val="de-DE"/>
+        </w:rPr>
+      </w:pPr>
+      <w:bookmarkStart w:id="48" w:name="_Toc513209333"/>
+      <w:r>
+        <w:rPr>
+          <w:lang w:val="de-DE"/>
+        </w:rPr>
+        <w:t>Registrierung</w:t>
+      </w:r>
+      <w:bookmarkEnd w:id="48"/>
+    </w:p>
+    <w:p>
+      <w:r>
+        <w:t xml:space="preserve">Ein Kunde kann sich im Shop registrieren, indem er </w:t>
+      </w:r>
+      <w:r>
+        <w:t xml:space="preserve">im Frontend </w:t>
+      </w:r>
+      <w:r>
+        <w:t xml:space="preserve">den Link </w:t>
+      </w:r>
+      <w:r>
+        <w:rPr>
+          <w:b/>
+        </w:rPr>
+        <w:t>Anmelden</w:t>
+      </w:r>
+      <w:r>
+        <w:t xml:space="preserve"> klickt und dann auf </w:t>
+      </w:r>
+      <w:r>
+        <w:rPr>
+          <w:b/>
+        </w:rPr>
+        <w:t>Registrieren</w:t>
+      </w:r>
+      <w:r>
+        <w:t xml:space="preserve"> wechselt. Er kann aber auch im Bestellschritt zwei ein Konto im Shop eröffnen. </w:t>
+      </w:r>
+    </w:p>
+    <w:p/>
+    <w:p>
+      <w:r>
+        <w:t>Wurde die entsprechende Moduleinstellung aktiviert, kann die Registrierung nur abgeschlossen werden, wenn der dauerhaften Verwendung der im Formular angegebenen Daten für das Kundenkonto explizit zugestimmt wurde.</w:t>
+      </w:r>
+    </w:p>
+    <w:p>
+      <w:r>
+        <w:rPr>
+          <w:noProof/>
+        </w:rPr>
+        <w:drawing>
+          <wp:anchor distT="0" distB="0" distL="114300" distR="114300" simplePos="0" relativeHeight="251683840" behindDoc="0" locked="0" layoutInCell="1" allowOverlap="1" wp14:anchorId="553407FD" wp14:editId="05235566">
+            <wp:simplePos x="0" y="0"/>
+            <wp:positionH relativeFrom="margin">
+              <wp:align>left</wp:align>
+            </wp:positionH>
+            <wp:positionV relativeFrom="paragraph">
+              <wp:posOffset>222250</wp:posOffset>
+            </wp:positionV>
+            <wp:extent cx="6119495" cy="2812415"/>
+            <wp:effectExtent l="38100" t="38100" r="90805" b="102235"/>
+            <wp:wrapTopAndBottom/>
+            <wp:docPr id="10" name="Grafik 10"/>
+            <wp:cNvGraphicFramePr>
+              <a:graphicFrameLocks xmlns:a="http://schemas.openxmlformats.org/drawingml/2006/main" noChangeAspect="1"/>
+            </wp:cNvGraphicFramePr>
+            <a:graphic xmlns:a="http://schemas.openxmlformats.org/drawingml/2006/main">
+              <a:graphicData uri="http://schemas.openxmlformats.org/drawingml/2006/picture">
+                <pic:pic xmlns:pic="http://schemas.openxmlformats.org/drawingml/2006/picture">
+                  <pic:nvPicPr>
+                    <pic:cNvPr id="10" name="Abbildung 3.png"/>
+                    <pic:cNvPicPr/>
+                  </pic:nvPicPr>
+                  <pic:blipFill>
+                    <a:blip r:embed="rId22">
+                      <a:extLst>
+                        <a:ext uri="{28A0092B-C50C-407E-A947-70E740481C1C}">
+                          <a14:useLocalDpi xmlns:a14="http://schemas.microsoft.com/office/drawing/2010/main" val="0"/>
+                        </a:ext>
+                      </a:extLst>
+                    </a:blip>
+                    <a:stretch>
+                      <a:fillRect/>
+                    </a:stretch>
+                  </pic:blipFill>
+                  <pic:spPr>
+                    <a:xfrm>
+                      <a:off x="0" y="0"/>
+                      <a:ext cx="6119495" cy="2812415"/>
+                    </a:xfrm>
+                    <a:prstGeom prst="rect">
+                      <a:avLst/>
+                    </a:prstGeom>
+                    <a:effectLst>
+                      <a:outerShdw blurRad="50800" dist="38100" dir="2700000" algn="tl" rotWithShape="0">
+                        <a:prstClr val="black">
+                          <a:alpha val="40000"/>
+                        </a:prstClr>
+                      </a:outerShdw>
+                    </a:effectLst>
+                  </pic:spPr>
+                </pic:pic>
+              </a:graphicData>
+            </a:graphic>
+          </wp:anchor>
+        </w:drawing>
+      </w:r>
+    </w:p>
+    <w:p>
+      <w:r>
+        <w:rPr>
+          <w:noProof/>
+        </w:rPr>
+        <mc:AlternateContent>
+          <mc:Choice Requires="wps">
+            <w:drawing>
+              <wp:anchor distT="0" distB="0" distL="114300" distR="114300" simplePos="0" relativeHeight="251685888" behindDoc="0" locked="0" layoutInCell="1" allowOverlap="1" wp14:anchorId="6085B5BB" wp14:editId="40783EF6">
+                <wp:simplePos x="0" y="0"/>
+                <wp:positionH relativeFrom="margin">
+                  <wp:align>left</wp:align>
+                </wp:positionH>
+                <wp:positionV relativeFrom="paragraph">
+                  <wp:posOffset>3032125</wp:posOffset>
+                </wp:positionV>
+                <wp:extent cx="5748655" cy="200025"/>
+                <wp:effectExtent l="0" t="0" r="4445" b="9525"/>
+                <wp:wrapSquare wrapText="bothSides"/>
+                <wp:docPr id="11" name="Textfeld 11"/>
+                <wp:cNvGraphicFramePr/>
+                <a:graphic xmlns:a="http://schemas.openxmlformats.org/drawingml/2006/main">
+                  <a:graphicData uri="http://schemas.microsoft.com/office/word/2010/wordprocessingShape">
+                    <wps:wsp>
+                      <wps:cNvSpPr txBox="1"/>
+                      <wps:spPr>
+                        <a:xfrm>
+                          <a:off x="0" y="0"/>
+                          <a:ext cx="5748655" cy="200025"/>
+                        </a:xfrm>
+                        <a:prstGeom prst="rect">
+                          <a:avLst/>
+                        </a:prstGeom>
+                        <a:solidFill>
+                          <a:prstClr val="white"/>
+                        </a:solidFill>
+                        <a:ln>
+                          <a:noFill/>
+                        </a:ln>
+                        <a:effectLst/>
+                      </wps:spPr>
+                      <wps:txbx>
+                        <w:txbxContent>
+                          <w:p>
+                            <w:pPr>
+                              <w:pStyle w:val="Beschriftung"/>
+                              <w:rPr>
+                                <w:noProof/>
+                                <w:color w:val="auto"/>
+                                <w:sz w:val="16"/>
+                                <w:szCs w:val="16"/>
+                              </w:rPr>
+                            </w:pPr>
+                            <w:r>
+                              <w:rPr>
+                                <w:color w:val="auto"/>
+                                <w:sz w:val="16"/>
+                                <w:szCs w:val="16"/>
+                              </w:rPr>
+                              <w:t xml:space="preserve">Abbildung </w:t>
+                            </w:r>
+                            <w:r>
+                              <w:rPr>
+                                <w:color w:val="auto"/>
+                                <w:sz w:val="16"/>
+                                <w:szCs w:val="16"/>
+                              </w:rPr>
+                              <w:t>4</w:t>
+                            </w:r>
+                            <w:r>
+                              <w:rPr>
+                                <w:color w:val="auto"/>
+                                <w:sz w:val="16"/>
+                                <w:szCs w:val="16"/>
+                              </w:rPr>
+                              <w:t xml:space="preserve">: </w:t>
+                            </w:r>
+                            <w:r>
+                              <w:rPr>
+                                <w:color w:val="auto"/>
+                                <w:sz w:val="16"/>
+                                <w:szCs w:val="16"/>
+                              </w:rPr>
+                              <w:t>Registrierung</w:t>
+                            </w:r>
+                          </w:p>
+                        </w:txbxContent>
+                      </wps:txbx>
+                      <wps:bodyPr rot="0" spcFirstLastPara="0" vertOverflow="overflow" horzOverflow="overflow" vert="horz" wrap="square" lIns="0" tIns="0" rIns="0" bIns="0" numCol="1" spcCol="0" rtlCol="0" fromWordArt="0" anchor="t" anchorCtr="0" forceAA="0" compatLnSpc="1">
+                        <a:prstTxWarp prst="textNoShape">
+                          <a:avLst/>
+                        </a:prstTxWarp>
+                        <a:noAutofit/>
+                      </wps:bodyPr>
+                    </wps:wsp>
+                  </a:graphicData>
+                </a:graphic>
+                <wp14:sizeRelV relativeFrom="margin">
+                  <wp14:pctHeight>0</wp14:pctHeight>
+                </wp14:sizeRelV>
+              </wp:anchor>
+            </w:drawing>
+          </mc:Choice>
+          <mc:Fallback>
+            <w:pict>
+              <v:shape w14:anchorId="6085B5BB" id="Textfeld 11" o:spid="_x0000_s1029" type="#_x0000_t202" style="position:absolute;margin-left:0;margin-top:238.75pt;width:452.65pt;height:15.75pt;z-index:251685888;visibility:visible;mso-wrap-style:square;mso-height-percent:0;mso-wrap-distance-left:9pt;mso-wrap-distance-top:0;mso-wrap-distance-right:9pt;mso-wrap-distance-bottom:0;mso-position-horizontal:left;mso-position-horizontal-relative:margin;mso-position-vertical:absolute;mso-position-vertical-relative:text;mso-height-percent:0;mso-height-relative:margin;v-text-anchor:top" o:gfxdata="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" stroked="f">
+                <v:textbox inset="0,0,0,0">
+                  <w:txbxContent>
+                    <w:p>
+                      <w:pPr>
+                        <w:pStyle w:val="Beschriftung"/>
+                        <w:rPr>
+                          <w:noProof/>
+                          <w:color w:val="auto"/>
+                          <w:sz w:val="16"/>
+                          <w:szCs w:val="16"/>
+                        </w:rPr>
+                      </w:pPr>
+                      <w:r>
+                        <w:rPr>
+                          <w:color w:val="auto"/>
+                          <w:sz w:val="16"/>
+                          <w:szCs w:val="16"/>
+                        </w:rPr>
+                        <w:t xml:space="preserve">Abbildung </w:t>
+                      </w:r>
+                      <w:r>
+                        <w:rPr>
+                          <w:color w:val="auto"/>
+                          <w:sz w:val="16"/>
+                          <w:szCs w:val="16"/>
+                        </w:rPr>
+                        <w:t>4</w:t>
+                      </w:r>
+                      <w:r>
+                        <w:rPr>
+                          <w:color w:val="auto"/>
+                          <w:sz w:val="16"/>
+                          <w:szCs w:val="16"/>
+                        </w:rPr>
+                        <w:t xml:space="preserve">: </w:t>
+                      </w:r>
+                      <w:r>
+                        <w:rPr>
+                          <w:color w:val="auto"/>
+                          <w:sz w:val="16"/>
+                          <w:szCs w:val="16"/>
+                        </w:rPr>
                         <w:t>Registrierung</w:t>
                       </w:r>
                     </w:p>
@@ -4127,32 +4333,24 @@
           <w:lang w:val="de-DE"/>
         </w:rPr>
       </w:pPr>
-      <w:bookmarkStart w:id="48" w:name="_Toc510787162"/>
+      <w:bookmarkStart w:id="49" w:name="_Toc513209334"/>
       <w:r>
         <w:rPr>
           <w:lang w:val="de-DE"/>
         </w:rPr>
         <w:t>Bewertung</w:t>
       </w:r>
-      <w:bookmarkEnd w:id="48"/>
+      <w:bookmarkEnd w:id="49"/>
     </w:p>
     <w:p>
       <w:r>
         <w:t xml:space="preserve">Kunden können eine Bewertung zu einem Artikel schreiben und für diesen maximal fünf Sterne vergeben. Ist die Moduleinstellung </w:t>
       </w:r>
-      <w:proofErr w:type="spellStart"/>
       <w:r>
         <w:rPr>
           <w:b/>
         </w:rPr>
-        <w:t>Opt</w:t>
-      </w:r>
-      <w:proofErr w:type="spellEnd"/>
-      <w:r>
-        <w:rPr>
-          <w:b/>
-        </w:rPr>
-        <w:t>-in für Artikelbewertungen anzeigen</w:t>
+        <w:t>Opt-in für Artikelbewertungen anzeigen</w:t>
       </w:r>
       <w:r>
         <w:t xml:space="preserve"> aktiviert, wird ein Hinweis darauf eingeblendet, das</w:t>
@@ -4251,7 +4449,7 @@
                                 <w:sz w:val="16"/>
                                 <w:szCs w:val="16"/>
                               </w:rPr>
-                              <w:t>4</w:t>
+                              <w:t>5</w:t>
                             </w:r>
                             <w:r>
                               <w:rPr>
@@ -4289,7 +4487,7 @@
           </mc:Choice>
           <mc:Fallback>
             <w:pict>
-              <v:shape w14:anchorId="652C9EE6" id="Textfeld 12" o:spid="_x0000_s1029" type="#_x0000_t202" style="position:absolute;margin-left:0;margin-top:210.75pt;width:452.65pt;height:15.75pt;z-index:251687936;visibility:visible;mso-wrap-style:square;mso-height-percent:0;mso-wrap-distance-left:9pt;mso-wrap-distance-top:0;mso-wrap-distance-right:9pt;mso-wrap-distance-bottom:0;mso-position-horizontal:left;mso-position-horizontal-relative:margin;mso-position-vertical:absolute;mso-position-vertical-relative:text;mso-height-percent:0;mso-height-relative:margin;v-text-anchor:top" o:gfxdata="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" stroked="f">
+              <v:shape w14:anchorId="652C9EE6" id="Textfeld 12" o:spid="_x0000_s1030" type="#_x0000_t202" style="position:absolute;margin-left:0;margin-top:210.75pt;width:452.65pt;height:15.75pt;z-index:251687936;visibility:visible;mso-wrap-style:square;mso-height-percent:0;mso-wrap-distance-left:9pt;mso-wrap-distance-top:0;mso-wrap-distance-right:9pt;mso-wrap-distance-bottom:0;mso-position-horizontal:left;mso-position-horizontal-relative:margin;mso-position-vertical:absolute;mso-position-vertical-relative:text;mso-height-percent:0;mso-height-relative:margin;v-text-anchor:top" o:gfxdata="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" stroked="f">
                 <v:textbox inset="0,0,0,0">
                   <w:txbxContent>
                     <w:p>
@@ -4316,7 +4514,7 @@
                           <w:sz w:val="16"/>
                           <w:szCs w:val="16"/>
                         </w:rPr>
-                        <w:t>4</w:t>
+                        <w:t>5</w:t>
                       </w:r>
                       <w:r>
                         <w:rPr>
@@ -4371,7 +4569,7 @@
                     <pic:cNvPicPr/>
                   </pic:nvPicPr>
                   <pic:blipFill>
-                    <a:blip r:embed="rId22">
+                    <a:blip r:embed="rId23">
                       <a:extLst>
                         <a:ext uri="{28A0092B-C50C-407E-A947-70E740481C1C}">
                           <a14:useLocalDpi xmlns:a14="http://schemas.microsoft.com/office/drawing/2010/main" val="0"/>
@@ -4414,14 +4612,14 @@
           <w:lang w:val="de-DE"/>
         </w:rPr>
       </w:pPr>
-      <w:bookmarkStart w:id="49" w:name="_Toc510787163"/>
+      <w:bookmarkStart w:id="50" w:name="_Toc513209335"/>
       <w:r>
         <w:rPr>
           <w:lang w:val="de-DE"/>
         </w:rPr>
         <w:t>Kontaktformular</w:t>
       </w:r>
-      <w:bookmarkEnd w:id="49"/>
+      <w:bookmarkEnd w:id="50"/>
     </w:p>
     <w:p>
       <w:r>
@@ -4452,7 +4650,7 @@
                     <pic:cNvPicPr/>
                   </pic:nvPicPr>
                   <pic:blipFill>
-                    <a:blip r:embed="rId23">
+                    <a:blip r:embed="rId24">
                       <a:extLst>
                         <a:ext uri="{28A0092B-C50C-407E-A947-70E740481C1C}">
                           <a14:useLocalDpi xmlns:a14="http://schemas.microsoft.com/office/drawing/2010/main" val="0"/>
@@ -4562,7 +4760,7 @@
                                 <w:sz w:val="16"/>
                                 <w:szCs w:val="16"/>
                               </w:rPr>
-                              <w:t>5</w:t>
+                              <w:t>6</w:t>
                             </w:r>
                             <w:r>
                               <w:rPr>
@@ -4600,7 +4798,7 @@
           </mc:Choice>
           <mc:Fallback>
             <w:pict>
-              <v:shape w14:anchorId="69708853" id="Textfeld 13" o:spid="_x0000_s1030" type="#_x0000_t202" style="position:absolute;margin-left:0;margin-top:267.25pt;width:452.65pt;height:15.75pt;z-index:251689984;visibility:visible;mso-wrap-style:square;mso-height-percent:0;mso-wrap-distance-left:9pt;mso-wrap-distance-top:0;mso-wrap-distance-right:9pt;mso-wrap-distance-bottom:0;mso-position-horizontal:left;mso-position-horizontal-relative:margin;mso-position-vertical:absolute;mso-position-vertical-relative:text;mso-height-percent:0;mso-height-relative:margin;v-text-anchor:top" o:gfxdata="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" stroked="f">
+              <v:shape w14:anchorId="69708853" id="Textfeld 13" o:spid="_x0000_s1031" type="#_x0000_t202" style="position:absolute;margin-left:0;margin-top:267.25pt;width:452.65pt;height:15.75pt;z-index:251689984;visibility:visible;mso-wrap-style:square;mso-height-percent:0;mso-wrap-distance-left:9pt;mso-wrap-distance-top:0;mso-wrap-distance-right:9pt;mso-wrap-distance-bottom:0;mso-position-horizontal:left;mso-position-horizontal-relative:margin;mso-position-vertical:absolute;mso-position-vertical-relative:text;mso-height-percent:0;mso-height-relative:margin;v-text-anchor:top" o:gfxdata="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" stroked="f">
                 <v:textbox inset="0,0,0,0">
                   <w:txbxContent>
                     <w:p>
@@ -4627,7 +4825,7 @@
                           <w:sz w:val="16"/>
                           <w:szCs w:val="16"/>
                         </w:rPr>
-                        <w:t>5</w:t>
+                        <w:t>6</w:t>
                       </w:r>
                       <w:r>
                         <w:rPr>
@@ -4818,7 +5016,7 @@
                             <w:t>2</w:t>
                           </w:r>
                           <w:r>
-                            <w:t>.0</w:t>
+                            <w:t>.1</w:t>
                           </w:r>
                         </w:p>
                         <w:p>
@@ -4915,7 +5113,7 @@
               <v:stroke joinstyle="miter"/>
               <v:path gradientshapeok="t" o:connecttype="rect"/>
             </v:shapetype>
-            <v:shape id="Text Box 10" o:spid="_x0000_s1032" type="#_x0000_t202" style="position:absolute;left:0;text-align:left;margin-left:-14.6pt;margin-top:-18.05pt;width:432.9pt;height:49.4pt;z-index:251656704;visibility:visible;mso-wrap-style:none;mso-width-percent:0;mso-height-percent:0;mso-wrap-distance-left:9pt;mso-wrap-distance-top:0;mso-wrap-distance-right:9pt;mso-wrap-distance-bottom:0;mso-position-horizontal:absolute;mso-position-horizontal-relative:text;mso-position-vertical:absolute;mso-position-vertical-relative:text;mso-width-percent:0;mso-height-percent:0;mso-width-relative:page;mso-height-relative:page;v-text-anchor:top" o:gfxdata="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" filled="f" stroked="f">
+            <v:shape id="Text Box 10" o:spid="_x0000_s1033" type="#_x0000_t202" style="position:absolute;left:0;text-align:left;margin-left:-14.6pt;margin-top:-18.05pt;width:432.9pt;height:49.4pt;z-index:251656704;visibility:visible;mso-wrap-style:none;mso-width-percent:0;mso-height-percent:0;mso-wrap-distance-left:9pt;mso-wrap-distance-top:0;mso-wrap-distance-right:9pt;mso-wrap-distance-bottom:0;mso-position-horizontal:absolute;mso-position-horizontal-relative:text;mso-position-vertical:absolute;mso-position-vertical-relative:text;mso-width-percent:0;mso-height-percent:0;mso-width-relative:page;mso-height-relative:page;v-text-anchor:top" o:gfxdata="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" filled="f" stroked="f">
               <v:textbox>
                 <w:txbxContent>
                   <w:p>
@@ -4940,7 +5138,7 @@
                       <w:t>2</w:t>
                     </w:r>
                     <w:r>
-                      <w:t>.0</w:t>
+                      <w:t>.1</w:t>
                     </w:r>
                   </w:p>
                   <w:p>
@@ -5100,7 +5298,7 @@
                             <w:rPr>
                               <w:noProof/>
                             </w:rPr>
-                            <w:t>11</w:t>
+                            <w:t>12</w:t>
                           </w:r>
                           <w:r>
                             <w:rPr>
@@ -5124,7 +5322,7 @@
                             <w:rPr>
                               <w:noProof/>
                             </w:rPr>
-                            <w:t>11</w:t>
+                            <w:t>12</w:t>
                           </w:r>
                           <w:r>
                             <w:rPr>
@@ -5157,11 +5355,7 @@
         </mc:Choice>
         <mc:Fallback>
           <w:pict>
-            <v:shapetype w14:anchorId="102253F1" id="_x0000_t202" coordsize="21600,21600" o:spt="202" path="m,l,21600r21600,l21600,xe">
-              <v:stroke joinstyle="miter"/>
-              <v:path gradientshapeok="t" o:connecttype="rect"/>
-            </v:shapetype>
-            <v:shape id="Text Box 21" o:spid="_x0000_s1033" type="#_x0000_t202" style="position:absolute;left:0;text-align:left;margin-left:435.75pt;margin-top:-30.4pt;width:29.2pt;height:33.5pt;z-index:251658752;visibility:visible;mso-wrap-style:none;mso-width-percent:0;mso-height-percent:0;mso-wrap-distance-left:9pt;mso-wrap-distance-top:0;mso-wrap-distance-right:9pt;mso-wrap-distance-bottom:0;mso-position-horizontal:absolute;mso-position-horizontal-relative:text;mso-position-vertical:absolute;mso-position-vertical-relative:text;mso-width-percent:0;mso-height-percent:0;mso-width-relative:page;mso-height-relative:page;v-text-anchor:top" o:gfxdata="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" filled="f" stroked="f">
+            <v:shape w14:anchorId="102253F1" id="Text Box 21" o:spid="_x0000_s1034" type="#_x0000_t202" style="position:absolute;left:0;text-align:left;margin-left:435.75pt;margin-top:-30.4pt;width:29.2pt;height:33.5pt;z-index:251658752;visibility:visible;mso-wrap-style:none;mso-width-percent:0;mso-height-percent:0;mso-wrap-distance-left:9pt;mso-wrap-distance-top:0;mso-wrap-distance-right:9pt;mso-wrap-distance-bottom:0;mso-position-horizontal:absolute;mso-position-horizontal-relative:text;mso-position-vertical:absolute;mso-position-vertical-relative:text;mso-width-percent:0;mso-height-percent:0;mso-width-relative:page;mso-height-relative:page;v-text-anchor:top" o:gfxdata="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" filled="f" stroked="f">
               <v:textbox>
                 <w:txbxContent>
                   <w:p>
@@ -5181,7 +5375,7 @@
                       <w:rPr>
                         <w:noProof/>
                       </w:rPr>
-                      <w:t>11</w:t>
+                      <w:t>12</w:t>
                     </w:r>
                     <w:r>
                       <w:rPr>
@@ -5205,7 +5399,7 @@
                       <w:rPr>
                         <w:noProof/>
                       </w:rPr>
-                      <w:t>11</w:t>
+                      <w:t>12</w:t>
                     </w:r>
                     <w:r>
                       <w:rPr>
@@ -5377,7 +5571,7 @@
                             <w:t>.</w:t>
                           </w:r>
                           <w:r>
-                            <w:t>0</w:t>
+                            <w:t>1</w:t>
                           </w:r>
                         </w:p>
                         <w:p>
@@ -5414,7 +5608,7 @@
               <v:stroke joinstyle="miter"/>
               <v:path gradientshapeok="t" o:connecttype="rect"/>
             </v:shapetype>
-            <v:shape id="Text Box 38" o:spid="_x0000_s1035" type="#_x0000_t202" style="position:absolute;left:0;text-align:left;margin-left:-23.95pt;margin-top:-18.2pt;width:338.1pt;height:30.45pt;z-index:251659776;visibility:visible;mso-wrap-style:none;mso-width-percent:0;mso-height-percent:0;mso-wrap-distance-left:9pt;mso-wrap-distance-top:0;mso-wrap-distance-right:9pt;mso-wrap-distance-bottom:0;mso-position-horizontal:absolute;mso-position-horizontal-relative:text;mso-position-vertical:absolute;mso-position-vertical-relative:text;mso-width-percent:0;mso-height-percent:0;mso-width-relative:page;mso-height-relative:page;v-text-anchor:top" o:gfxdata="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" filled="f" stroked="f">
+            <v:shape id="Text Box 38" o:spid="_x0000_s1036" type="#_x0000_t202" style="position:absolute;left:0;text-align:left;margin-left:-23.95pt;margin-top:-18.2pt;width:338.1pt;height:30.45pt;z-index:251659776;visibility:visible;mso-wrap-style:none;mso-width-percent:0;mso-height-percent:0;mso-wrap-distance-left:9pt;mso-wrap-distance-top:0;mso-wrap-distance-right:9pt;mso-wrap-distance-bottom:0;mso-position-horizontal:absolute;mso-position-horizontal-relative:text;mso-position-vertical:absolute;mso-position-vertical-relative:text;mso-width-percent:0;mso-height-percent:0;mso-width-relative:page;mso-height-relative:page;v-text-anchor:top" o:gfxdata="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" filled="f" stroked="f">
               <v:textbox>
                 <w:txbxContent>
                   <w:p>
@@ -5442,7 +5636,7 @@
                       <w:t>.</w:t>
                     </w:r>
                     <w:r>
-                      <w:t>0</w:t>
+                      <w:t>1</w:t>
                     </w:r>
                   </w:p>
                   <w:p>
@@ -5638,7 +5832,7 @@
               <v:stroke joinstyle="miter"/>
               <v:path gradientshapeok="t" o:connecttype="rect"/>
             </v:shapetype>
-            <v:shape id="Text Box 8" o:spid="_x0000_s1031" type="#_x0000_t202" style="position:absolute;left:0;text-align:left;margin-left:-50.8pt;margin-top:13.95pt;width:225.75pt;height:36.15pt;z-index:251655680;visibility:visible;mso-wrap-style:square;mso-width-percent:0;mso-height-percent:0;mso-wrap-distance-left:9pt;mso-wrap-distance-top:0;mso-wrap-distance-right:9pt;mso-wrap-distance-bottom:0;mso-position-horizontal:absolute;mso-position-horizontal-relative:text;mso-position-vertical:absolute;mso-position-vertical-relative:text;mso-width-percent:0;mso-height-percent:0;mso-width-relative:page;mso-height-relative:page;v-text-anchor:top" o:gfxdata="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" filled="f" stroked="f">
+            <v:shape id="Text Box 8" o:spid="_x0000_s1032" type="#_x0000_t202" style="position:absolute;left:0;text-align:left;margin-left:-50.8pt;margin-top:13.95pt;width:225.75pt;height:36.15pt;z-index:251655680;visibility:visible;mso-wrap-style:square;mso-width-percent:0;mso-height-percent:0;mso-wrap-distance-left:9pt;mso-wrap-distance-top:0;mso-wrap-distance-right:9pt;mso-wrap-distance-bottom:0;mso-position-horizontal:absolute;mso-position-horizontal-relative:text;mso-position-vertical:absolute;mso-position-vertical-relative:text;mso-width-percent:0;mso-height-percent:0;mso-width-relative:page;mso-height-relative:page;v-text-anchor:top" o:gfxdata="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" filled="f" stroked="f">
               <v:textbox>
                 <w:txbxContent>
                   <w:p>
@@ -5816,7 +6010,7 @@
               <v:stroke joinstyle="miter"/>
               <v:path gradientshapeok="t" o:connecttype="rect"/>
             </v:shapetype>
-            <v:shape id="Text Box 19" o:spid="_x0000_s1034" type="#_x0000_t202" style="position:absolute;left:0;text-align:left;margin-left:-49.15pt;margin-top:14.25pt;width:594.55pt;height:32.25pt;z-index:251657728;visibility:visible;mso-wrap-style:square;mso-width-percent:0;mso-height-percent:0;mso-wrap-distance-left:9pt;mso-wrap-distance-top:0;mso-wrap-distance-right:9pt;mso-wrap-distance-bottom:0;mso-position-horizontal:absolute;mso-position-horizontal-relative:text;mso-position-vertical:absolute;mso-position-vertical-relative:text;mso-width-percent:0;mso-height-percent:0;mso-width-relative:page;mso-height-relative:page;v-text-anchor:top" o:gfxdata="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" filled="f" stroked="f">
+            <v:shape id="Text Box 19" o:spid="_x0000_s1035" type="#_x0000_t202" style="position:absolute;left:0;text-align:left;margin-left:-49.15pt;margin-top:14.25pt;width:594.55pt;height:32.25pt;z-index:251657728;visibility:visible;mso-wrap-style:square;mso-width-percent:0;mso-height-percent:0;mso-wrap-distance-left:9pt;mso-wrap-distance-top:0;mso-wrap-distance-right:9pt;mso-wrap-distance-bottom:0;mso-position-horizontal:absolute;mso-position-horizontal-relative:text;mso-position-vertical:absolute;mso-position-vertical-relative:text;mso-width-percent:0;mso-height-percent:0;mso-width-relative:page;mso-height-relative:page;v-text-anchor:top" o:gfxdata="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" filled="f" stroked="f">
               <v:textbox>
                 <w:txbxContent>
                   <w:p>
@@ -8520,7 +8714,7 @@
 </file>
 
 <file path=customXml/itemProps1.xml><?xml version="1.0" encoding="utf-8"?>
-<ds:datastoreItem xmlns:ds="http://schemas.openxmlformats.org/officeDocument/2006/customXml" ds:itemID="{240F3EFA-71BC-4D2D-86E8-D8FE802F688C}">
+<ds:datastoreItem xmlns:ds="http://schemas.openxmlformats.org/officeDocument/2006/customXml" ds:itemID="{BB11B66E-4B57-414C-B4DB-E654FA9C2877}">
   <ds:schemaRefs>
     <ds:schemaRef ds:uri="http://schemas.openxmlformats.org/officeDocument/2006/bibliography"/>
   </ds:schemaRefs>

</xml_diff>